<commit_message>
send noon 29 03 2023
</commit_message>
<xml_diff>
--- a/SavecdaJay/Winform/WinFormsMenusBarresDOutilsEDEtat/Création de la form.docx
+++ b/SavecdaJay/Winform/WinFormsMenusBarresDOutilsEDEtat/Création de la form.docx
@@ -137,6 +137,7 @@
       </w:pPr>
       <w:r>
         <w:rPr>
+          <w:noProof/>
           <w:sz w:val="20"/>
           <w:szCs w:val="20"/>
         </w:rPr>
@@ -361,30 +362,14 @@
           <w:sz w:val="20"/>
           <w:szCs w:val="20"/>
         </w:rPr>
-        <w:t xml:space="preserve"> » </w:t>
-      </w:r>
-      <w:proofErr w:type="gramStart"/>
-      <w:r>
-        <w:rPr>
-          <w:sz w:val="20"/>
-          <w:szCs w:val="20"/>
-        </w:rPr>
-        <w:t>(</w:t>
-      </w:r>
-      <w:r>
-        <w:rPr>
-          <w:sz w:val="20"/>
-          <w:szCs w:val="20"/>
-        </w:rPr>
-        <w:t xml:space="preserve"> celui</w:t>
-      </w:r>
-      <w:proofErr w:type="gramEnd"/>
-      <w:r>
-        <w:rPr>
-          <w:sz w:val="20"/>
-          <w:szCs w:val="20"/>
-        </w:rPr>
-        <w:t>-ci sera programmé dans l</w:t>
+        <w:t xml:space="preserve"> » (</w:t>
+      </w:r>
+      <w:r>
+        <w:rPr>
+          <w:sz w:val="20"/>
+          <w:szCs w:val="20"/>
+        </w:rPr>
+        <w:t>celui-ci sera programmé dans l</w:t>
       </w:r>
       <w:r>
         <w:rPr>
@@ -447,7 +432,7 @@
           <w:sz w:val="20"/>
           <w:szCs w:val="20"/>
         </w:rPr>
-        <w:t xml:space="preserve"> de la MenuStrip</w:t>
+        <w:t>de la MenuStrip</w:t>
       </w:r>
       <w:r>
         <w:rPr>
@@ -467,6 +452,7 @@
       </w:pPr>
       <w:r>
         <w:rPr>
+          <w:noProof/>
           <w:sz w:val="20"/>
           <w:szCs w:val="20"/>
         </w:rPr>
@@ -518,11 +504,149 @@
     </w:p>
     <w:p>
       <w:pPr>
-        <w:rPr>
-          <w:sz w:val="20"/>
-          <w:szCs w:val="20"/>
-        </w:rPr>
-      </w:pPr>
+        <w:pStyle w:val="Sansinterligne"/>
+      </w:pPr>
+      <w:r>
+        <w:t xml:space="preserve">4 - importation des projets </w:t>
+      </w:r>
+    </w:p>
+    <w:p>
+      <w:pPr>
+        <w:pStyle w:val="Sansinterligne"/>
+      </w:pPr>
+      <w:proofErr w:type="gramStart"/>
+      <w:r>
+        <w:t>après</w:t>
+      </w:r>
+      <w:proofErr w:type="gramEnd"/>
+      <w:r>
+        <w:t xml:space="preserve"> avoir préalablement </w:t>
+      </w:r>
+      <w:r>
+        <w:t>placé une copie des exercices précédents (choisir ses fichiers)</w:t>
+      </w:r>
+    </w:p>
+    <w:p>
+      <w:pPr>
+        <w:pStyle w:val="Sansinterligne"/>
+      </w:pPr>
+      <w:r>
+        <w:t>Clic droit sur la solution</w:t>
+      </w:r>
+      <w:r>
+        <w:t xml:space="preserve">, ajouter répertoire de solution </w:t>
+      </w:r>
+      <w:proofErr w:type="gramStart"/>
+      <w:r>
+        <w:t>( pour</w:t>
+      </w:r>
+      <w:proofErr w:type="gramEnd"/>
+      <w:r>
+        <w:t xml:space="preserve"> être bien organisé) </w:t>
+      </w:r>
+    </w:p>
+    <w:p>
+      <w:pPr>
+        <w:pStyle w:val="Sansinterligne"/>
+      </w:pPr>
+      <w:r>
+        <w:t xml:space="preserve">Clic droit sur </w:t>
+      </w:r>
+      <w:r>
+        <w:t>le répertoire nouvellement créé</w:t>
+      </w:r>
+      <w:r>
+        <w:t xml:space="preserve"> ajouter</w:t>
+      </w:r>
+      <w:r>
+        <w:t xml:space="preserve"> +</w:t>
+      </w:r>
+      <w:r>
+        <w:t xml:space="preserve"> projet existant</w:t>
+      </w:r>
+      <w:r>
+        <w:t xml:space="preserve">, sélectionner </w:t>
+      </w:r>
+      <w:r>
+        <w:t xml:space="preserve"> </w:t>
+      </w:r>
+    </w:p>
+    <w:p>
+      <w:pPr>
+        <w:pStyle w:val="Sansinterligne"/>
+      </w:pPr>
+      <w:proofErr w:type="gramStart"/>
+      <w:r>
+        <w:t>dans</w:t>
+      </w:r>
+      <w:proofErr w:type="gramEnd"/>
+      <w:r>
+        <w:t xml:space="preserve"> le dossier les fichiers finissant part « .</w:t>
+      </w:r>
+      <w:proofErr w:type="spellStart"/>
+      <w:r>
+        <w:t>cspr</w:t>
+      </w:r>
+      <w:r>
+        <w:t>o</w:t>
+      </w:r>
+      <w:r>
+        <w:t>j</w:t>
+      </w:r>
+      <w:proofErr w:type="spellEnd"/>
+      <w:r>
+        <w:t xml:space="preserve"> » puis les activer </w:t>
+      </w:r>
+      <w:r>
+        <w:t>dans le code.</w:t>
+      </w:r>
+    </w:p>
+    <w:p>
+      <w:pPr>
+        <w:pStyle w:val="Sansinterligne"/>
+      </w:pPr>
+    </w:p>
+    <w:p>
+      <w:pPr>
+        <w:pStyle w:val="Sansinterligne"/>
+      </w:pPr>
+      <w:r>
+        <w:drawing>
+          <wp:inline distT="0" distB="0" distL="0" distR="0" wp14:anchorId="7AD24A5F" wp14:editId="3A950521">
+            <wp:extent cx="5760720" cy="852170"/>
+            <wp:effectExtent l="0" t="0" r="0" b="5080"/>
+            <wp:docPr id="3" name="Image 3" descr="Une image contenant texte&#10;&#10;Description générée automatiquement"/>
+            <wp:cNvGraphicFramePr>
+              <a:graphicFrameLocks xmlns:a="http://schemas.openxmlformats.org/drawingml/2006/main" noChangeAspect="1"/>
+            </wp:cNvGraphicFramePr>
+            <a:graphic xmlns:a="http://schemas.openxmlformats.org/drawingml/2006/main">
+              <a:graphicData uri="http://schemas.openxmlformats.org/drawingml/2006/picture">
+                <pic:pic xmlns:pic="http://schemas.openxmlformats.org/drawingml/2006/picture">
+                  <pic:nvPicPr>
+                    <pic:cNvPr id="3" name="Image 3" descr="Une image contenant texte&#10;&#10;Description générée automatiquement"/>
+                    <pic:cNvPicPr/>
+                  </pic:nvPicPr>
+                  <pic:blipFill>
+                    <a:blip r:embed="rId6"/>
+                    <a:stretch>
+                      <a:fillRect/>
+                    </a:stretch>
+                  </pic:blipFill>
+                  <pic:spPr>
+                    <a:xfrm>
+                      <a:off x="0" y="0"/>
+                      <a:ext cx="5760720" cy="852170"/>
+                    </a:xfrm>
+                    <a:prstGeom prst="rect">
+                      <a:avLst/>
+                    </a:prstGeom>
+                  </pic:spPr>
+                </pic:pic>
+              </a:graphicData>
+            </a:graphic>
+          </wp:inline>
+        </w:drawing>
+      </w:r>
     </w:p>
     <w:sectPr>
       <w:pgSz w:w="11906" w:h="16838"/>

</xml_diff>

<commit_message>
Send afrternoon 19 03 2023
</commit_message>
<xml_diff>
--- a/SavecdaJay/Winform/WinFormsMenusBarresDOutilsEDEtat/Création de la form.docx
+++ b/SavecdaJay/Winform/WinFormsMenusBarresDOutilsEDEtat/Création de la form.docx
@@ -30,25 +30,59 @@
         <w:pStyle w:val="Sansinterligne"/>
         <w:jc w:val="center"/>
         <w:rPr>
-          <w:sz w:val="20"/>
-          <w:szCs w:val="20"/>
-        </w:rPr>
-      </w:pPr>
-    </w:p>
-    <w:p>
-      <w:pPr>
-        <w:pStyle w:val="Sansinterligne"/>
-        <w:rPr>
-          <w:sz w:val="20"/>
-          <w:szCs w:val="20"/>
-        </w:rPr>
-      </w:pPr>
-      <w:r>
-        <w:rPr>
-          <w:sz w:val="20"/>
-          <w:szCs w:val="20"/>
-        </w:rPr>
-        <w:t xml:space="preserve">1 – Dans </w:t>
+          <w:b/>
+          <w:bCs/>
+          <w:sz w:val="36"/>
+          <w:szCs w:val="36"/>
+          <w:u w:val="single"/>
+        </w:rPr>
+      </w:pPr>
+    </w:p>
+    <w:p>
+      <w:pPr>
+        <w:pStyle w:val="Sansinterligne"/>
+        <w:jc w:val="center"/>
+        <w:rPr>
+          <w:sz w:val="20"/>
+          <w:szCs w:val="20"/>
+        </w:rPr>
+      </w:pPr>
+    </w:p>
+    <w:p>
+      <w:pPr>
+        <w:pStyle w:val="Sansinterligne"/>
+        <w:rPr>
+          <w:sz w:val="20"/>
+          <w:szCs w:val="20"/>
+        </w:rPr>
+      </w:pPr>
+      <w:r>
+        <w:rPr>
+          <w:sz w:val="20"/>
+          <w:szCs w:val="20"/>
+        </w:rPr>
+        <w:t xml:space="preserve">1 – </w:t>
+      </w:r>
+      <w:r>
+        <w:rPr>
+          <w:sz w:val="20"/>
+          <w:szCs w:val="20"/>
+        </w:rPr>
+        <w:t xml:space="preserve">Créer un nouveau projet </w:t>
+      </w:r>
+      <w:r>
+        <w:rPr>
+          <w:sz w:val="20"/>
+          <w:szCs w:val="20"/>
+        </w:rPr>
+        <w:t>puis d</w:t>
+      </w:r>
+      <w:r>
+        <w:rPr>
+          <w:sz w:val="20"/>
+          <w:szCs w:val="20"/>
+        </w:rPr>
+        <w:t xml:space="preserve">ans </w:t>
       </w:r>
       <w:r>
         <w:rPr>
@@ -186,26 +220,165 @@
           <w:szCs w:val="20"/>
         </w:rPr>
       </w:pPr>
-      <w:r>
-        <w:rPr>
-          <w:sz w:val="20"/>
-          <w:szCs w:val="20"/>
-        </w:rPr>
-        <w:t xml:space="preserve">Pour l’onglet fenêtre </w:t>
-      </w:r>
-      <w:r>
-        <w:rPr>
-          <w:sz w:val="20"/>
-          <w:szCs w:val="20"/>
-        </w:rPr>
-        <w:t>faire un clic droit sur la petite flèche à droite de « Saisie » pour sélectionner</w:t>
-      </w:r>
-      <w:r>
-        <w:rPr>
-          <w:sz w:val="20"/>
-          <w:szCs w:val="20"/>
-        </w:rPr>
-        <w:t xml:space="preserve"> « Checked » ce qui affichera le signe de validation à gauche se saisie.</w:t>
+    </w:p>
+    <w:p>
+      <w:pPr>
+        <w:pStyle w:val="Sansinterligne"/>
+        <w:rPr>
+          <w:sz w:val="20"/>
+          <w:szCs w:val="20"/>
+        </w:rPr>
+      </w:pPr>
+      <w:r>
+        <w:rPr>
+          <w:sz w:val="20"/>
+          <w:szCs w:val="20"/>
+        </w:rPr>
+        <w:t xml:space="preserve">Dans les propriétés de la </w:t>
+      </w:r>
+      <w:proofErr w:type="spellStart"/>
+      <w:r>
+        <w:rPr>
+          <w:sz w:val="20"/>
+          <w:szCs w:val="20"/>
+        </w:rPr>
+        <w:t>TooStripMenu</w:t>
+      </w:r>
+      <w:proofErr w:type="spellEnd"/>
+      <w:r>
+        <w:rPr>
+          <w:sz w:val="20"/>
+          <w:szCs w:val="20"/>
+        </w:rPr>
+        <w:t xml:space="preserve"> su</w:t>
+      </w:r>
+      <w:r>
+        <w:rPr>
+          <w:sz w:val="20"/>
+          <w:szCs w:val="20"/>
+        </w:rPr>
+        <w:t>r</w:t>
+      </w:r>
+      <w:proofErr w:type="gramStart"/>
+      <w:r>
+        <w:rPr>
+          <w:sz w:val="20"/>
+          <w:szCs w:val="20"/>
+        </w:rPr>
+        <w:t xml:space="preserve"> «MdiwindowsListItem</w:t>
+      </w:r>
+      <w:proofErr w:type="gramEnd"/>
+      <w:r>
+        <w:rPr>
+          <w:sz w:val="20"/>
+          <w:szCs w:val="20"/>
+        </w:rPr>
+        <w:t> » sélectionner « </w:t>
+      </w:r>
+      <w:r>
+        <w:rPr>
+          <w:sz w:val="20"/>
+          <w:szCs w:val="20"/>
+        </w:rPr>
+        <w:t>fenêtresToolStripMenuItem</w:t>
+      </w:r>
+      <w:r>
+        <w:rPr>
+          <w:sz w:val="20"/>
+          <w:szCs w:val="20"/>
+        </w:rPr>
+        <w:t> » ce qui permettra d’afficher une li</w:t>
+      </w:r>
+      <w:r>
+        <w:rPr>
+          <w:sz w:val="20"/>
+          <w:szCs w:val="20"/>
+        </w:rPr>
+        <w:t>s</w:t>
+      </w:r>
+      <w:r>
+        <w:rPr>
+          <w:sz w:val="20"/>
+          <w:szCs w:val="20"/>
+        </w:rPr>
+        <w:t xml:space="preserve">te </w:t>
+      </w:r>
+      <w:r>
+        <w:rPr>
+          <w:sz w:val="20"/>
+          <w:szCs w:val="20"/>
+        </w:rPr>
+        <w:t>(exemple ci-dessus « 1 Saisie » )</w:t>
+      </w:r>
+      <w:r>
+        <w:rPr>
+          <w:sz w:val="20"/>
+          <w:szCs w:val="20"/>
+        </w:rPr>
+        <w:t>de toutes les fenêtres ouverte</w:t>
+      </w:r>
+      <w:r>
+        <w:rPr>
+          <w:sz w:val="20"/>
+          <w:szCs w:val="20"/>
+        </w:rPr>
+        <w:t>s</w:t>
+      </w:r>
+      <w:r>
+        <w:rPr>
+          <w:sz w:val="20"/>
+          <w:szCs w:val="20"/>
+        </w:rPr>
+        <w:t xml:space="preserve"> et le </w:t>
+      </w:r>
+      <w:r>
+        <w:rPr>
+          <w:sz w:val="20"/>
+          <w:szCs w:val="20"/>
+        </w:rPr>
+        <w:t>« </w:t>
+      </w:r>
+      <w:r>
+        <w:rPr>
+          <w:sz w:val="20"/>
+          <w:szCs w:val="20"/>
+        </w:rPr>
+        <w:t>v</w:t>
+      </w:r>
+      <w:r>
+        <w:rPr>
+          <w:sz w:val="20"/>
+          <w:szCs w:val="20"/>
+        </w:rPr>
+        <w:t> »</w:t>
+      </w:r>
+      <w:r>
+        <w:rPr>
+          <w:sz w:val="20"/>
+          <w:szCs w:val="20"/>
+        </w:rPr>
+        <w:t xml:space="preserve"> sera la </w:t>
+      </w:r>
+      <w:r>
+        <w:rPr>
+          <w:sz w:val="20"/>
+          <w:szCs w:val="20"/>
+        </w:rPr>
+        <w:t>fenêtre</w:t>
+      </w:r>
+      <w:r>
+        <w:rPr>
+          <w:sz w:val="20"/>
+          <w:szCs w:val="20"/>
+        </w:rPr>
+        <w:t xml:space="preserve"> sur laquelle on est entrain de travailler</w:t>
+      </w:r>
+      <w:r>
+        <w:rPr>
+          <w:sz w:val="20"/>
+          <w:szCs w:val="20"/>
+        </w:rPr>
+        <w:t>.</w:t>
       </w:r>
     </w:p>
     <w:p>
@@ -441,6 +614,15 @@
         </w:rPr>
         <w:t>).</w:t>
       </w:r>
+    </w:p>
+    <w:p>
+      <w:pPr>
+        <w:pStyle w:val="Sansinterligne"/>
+        <w:rPr>
+          <w:sz w:val="20"/>
+          <w:szCs w:val="20"/>
+        </w:rPr>
+      </w:pPr>
     </w:p>
     <w:p>
       <w:pPr>
@@ -507,23 +689,50 @@
         <w:pStyle w:val="Sansinterligne"/>
       </w:pPr>
       <w:r>
-        <w:t xml:space="preserve">4 - importation des projets </w:t>
-      </w:r>
-    </w:p>
-    <w:p>
-      <w:pPr>
-        <w:pStyle w:val="Sansinterligne"/>
-      </w:pPr>
-      <w:proofErr w:type="gramStart"/>
-      <w:r>
-        <w:t>après</w:t>
-      </w:r>
-      <w:proofErr w:type="gramEnd"/>
+        <w:t xml:space="preserve">4 - </w:t>
+      </w:r>
+      <w:r>
+        <w:t>I</w:t>
+      </w:r>
+      <w:r>
+        <w:t xml:space="preserve">mportation des projets </w:t>
+      </w:r>
+    </w:p>
+    <w:p>
+      <w:pPr>
+        <w:pStyle w:val="Sansinterligne"/>
+      </w:pPr>
+      <w:r>
+        <w:t>Sélectionner le fichier à partir duquel vous voulez importer le projet.</w:t>
+      </w:r>
+    </w:p>
+    <w:p>
+      <w:pPr>
+        <w:pStyle w:val="Sansinterligne"/>
+      </w:pPr>
+      <w:r>
+        <w:t>(</w:t>
+      </w:r>
+      <w:r>
+        <w:t>Ou</w:t>
+      </w:r>
+      <w:r>
+        <w:t xml:space="preserve"> Après</w:t>
+      </w:r>
       <w:r>
         <w:t xml:space="preserve"> avoir préalablement </w:t>
       </w:r>
       <w:r>
-        <w:t>placé une copie des exercices précédents (choisir ses fichiers)</w:t>
+        <w:t xml:space="preserve">placé une copie des exercices </w:t>
+      </w:r>
+      <w:r>
+        <w:t>précédents. Choisir</w:t>
+      </w:r>
+      <w:r>
+        <w:t xml:space="preserve"> ses fichiers)</w:t>
+      </w:r>
+      <w:r>
+        <w:t>.</w:t>
       </w:r>
     </w:p>
     <w:p>
@@ -536,11 +745,9 @@
       <w:r>
         <w:t xml:space="preserve">, ajouter répertoire de solution </w:t>
       </w:r>
-      <w:proofErr w:type="gramStart"/>
-      <w:r>
-        <w:t>( pour</w:t>
-      </w:r>
-      <w:proofErr w:type="gramEnd"/>
+      <w:r>
+        <w:t>(pour</w:t>
+      </w:r>
       <w:r>
         <w:t xml:space="preserve"> être bien organisé) </w:t>
       </w:r>
@@ -565,37 +772,22 @@
         <w:t xml:space="preserve"> projet existant</w:t>
       </w:r>
       <w:r>
-        <w:t xml:space="preserve">, sélectionner </w:t>
-      </w:r>
-      <w:r>
-        <w:t xml:space="preserve"> </w:t>
-      </w:r>
-    </w:p>
-    <w:p>
-      <w:pPr>
-        <w:pStyle w:val="Sansinterligne"/>
-      </w:pPr>
-      <w:proofErr w:type="gramStart"/>
-      <w:r>
-        <w:t>dans</w:t>
-      </w:r>
-      <w:proofErr w:type="gramEnd"/>
-      <w:r>
-        <w:t xml:space="preserve"> le dossier les fichiers finissant part « .</w:t>
-      </w:r>
-      <w:proofErr w:type="spellStart"/>
-      <w:r>
-        <w:t>cspr</w:t>
+        <w:t xml:space="preserve"> puis </w:t>
+      </w:r>
+      <w:r>
+        <w:t xml:space="preserve">sélectionner </w:t>
+      </w:r>
+      <w:r>
+        <w:t>d</w:t>
+      </w:r>
+      <w:r>
+        <w:t>ans le dossier les fichiers finissant part « .cspr</w:t>
       </w:r>
       <w:r>
         <w:t>o</w:t>
       </w:r>
       <w:r>
-        <w:t>j</w:t>
-      </w:r>
-      <w:proofErr w:type="spellEnd"/>
-      <w:r>
-        <w:t xml:space="preserve"> » puis les activer </w:t>
+        <w:t xml:space="preserve">j » puis les activer </w:t>
       </w:r>
       <w:r>
         <w:t>dans le code.</w:t>
@@ -611,6 +803,9 @@
         <w:pStyle w:val="Sansinterligne"/>
       </w:pPr>
       <w:r>
+        <w:rPr>
+          <w:noProof/>
+        </w:rPr>
         <w:drawing>
           <wp:inline distT="0" distB="0" distL="0" distR="0" wp14:anchorId="7AD24A5F" wp14:editId="3A950521">
             <wp:extent cx="5760720" cy="852170"/>
@@ -647,6 +842,201 @@
           </wp:inline>
         </w:drawing>
       </w:r>
+    </w:p>
+    <w:p>
+      <w:pPr>
+        <w:pStyle w:val="Sansinterligne"/>
+      </w:pPr>
+    </w:p>
+    <w:p>
+      <w:pPr>
+        <w:pStyle w:val="Sansinterligne"/>
+      </w:pPr>
+    </w:p>
+    <w:p>
+      <w:pPr>
+        <w:pStyle w:val="Sansinterligne"/>
+      </w:pPr>
+    </w:p>
+    <w:p>
+      <w:pPr>
+        <w:pStyle w:val="Sansinterligne"/>
+      </w:pPr>
+    </w:p>
+    <w:p>
+      <w:pPr>
+        <w:pStyle w:val="Sansinterligne"/>
+      </w:pPr>
+    </w:p>
+    <w:p>
+      <w:pPr>
+        <w:pStyle w:val="Sansinterligne"/>
+      </w:pPr>
+    </w:p>
+    <w:p>
+      <w:pPr>
+        <w:pStyle w:val="Sansinterligne"/>
+      </w:pPr>
+    </w:p>
+    <w:p>
+      <w:pPr>
+        <w:pStyle w:val="Sansinterligne"/>
+      </w:pPr>
+    </w:p>
+    <w:p>
+      <w:pPr>
+        <w:pStyle w:val="Sansinterligne"/>
+      </w:pPr>
+    </w:p>
+    <w:p>
+      <w:pPr>
+        <w:pStyle w:val="Sansinterligne"/>
+      </w:pPr>
+      <w:r>
+        <w:t>5 – Filiation des projet importés vers feuille Mdi.</w:t>
+      </w:r>
+    </w:p>
+    <w:p>
+      <w:pPr>
+        <w:pStyle w:val="Sansinterligne"/>
+      </w:pPr>
+      <w:r>
+        <w:t>Il</w:t>
+      </w:r>
+      <w:r>
+        <w:t xml:space="preserve"> suffit de rajouter </w:t>
+      </w:r>
+      <w:r>
+        <w:t xml:space="preserve">la </w:t>
+      </w:r>
+      <w:r>
+        <w:t xml:space="preserve">ligne de </w:t>
+      </w:r>
+      <w:r>
+        <w:t xml:space="preserve">commande </w:t>
+      </w:r>
+      <w:proofErr w:type="gramStart"/>
+      <w:r>
+        <w:t>«</w:t>
+      </w:r>
+      <w:r>
+        <w:rPr>
+          <w:rFonts w:ascii="Cascadia Mono" w:hAnsi="Cascadia Mono" w:cs="Cascadia Mono"/>
+          <w:color w:val="000000"/>
+          <w:sz w:val="19"/>
+          <w:szCs w:val="19"/>
+        </w:rPr>
+        <w:t>.MdiParent</w:t>
+      </w:r>
+      <w:proofErr w:type="gramEnd"/>
+      <w:r>
+        <w:rPr>
+          <w:rFonts w:ascii="Cascadia Mono" w:hAnsi="Cascadia Mono" w:cs="Cascadia Mono"/>
+          <w:color w:val="000000"/>
+          <w:sz w:val="19"/>
+          <w:szCs w:val="19"/>
+        </w:rPr>
+        <w:t xml:space="preserve"> = </w:t>
+      </w:r>
+      <w:r>
+        <w:rPr>
+          <w:rFonts w:ascii="Cascadia Mono" w:hAnsi="Cascadia Mono" w:cs="Cascadia Mono"/>
+          <w:color w:val="0000FF"/>
+          <w:sz w:val="19"/>
+          <w:szCs w:val="19"/>
+        </w:rPr>
+        <w:t>this</w:t>
+      </w:r>
+      <w:r>
+        <w:rPr>
+          <w:rFonts w:ascii="Cascadia Mono" w:hAnsi="Cascadia Mono" w:cs="Cascadia Mono"/>
+          <w:color w:val="000000"/>
+          <w:sz w:val="19"/>
+          <w:szCs w:val="19"/>
+        </w:rPr>
+        <w:t>;</w:t>
+      </w:r>
+      <w:r>
+        <w:rPr>
+          <w:rFonts w:ascii="Cascadia Mono" w:hAnsi="Cascadia Mono" w:cs="Cascadia Mono"/>
+          <w:color w:val="000000"/>
+          <w:sz w:val="19"/>
+          <w:szCs w:val="19"/>
+        </w:rPr>
+        <w:t>»</w:t>
+      </w:r>
+      <w:r>
+        <w:rPr>
+          <w:rFonts w:ascii="Cascadia Mono" w:hAnsi="Cascadia Mono" w:cs="Cascadia Mono"/>
+          <w:color w:val="000000"/>
+          <w:sz w:val="19"/>
+          <w:szCs w:val="19"/>
+        </w:rPr>
+        <w:t xml:space="preserve"> </w:t>
+      </w:r>
+      <w:r>
+        <w:t xml:space="preserve"> après </w:t>
+      </w:r>
+      <w:r>
+        <w:t>l’objet créé.</w:t>
+      </w:r>
+    </w:p>
+    <w:p>
+      <w:pPr>
+        <w:pStyle w:val="Sansinterligne"/>
+      </w:pPr>
+    </w:p>
+    <w:p>
+      <w:pPr>
+        <w:pStyle w:val="Sansinterligne"/>
+      </w:pPr>
+      <w:r>
+        <w:drawing>
+          <wp:inline distT="0" distB="0" distL="0" distR="0" wp14:anchorId="17123555" wp14:editId="069FEC69">
+            <wp:extent cx="5760720" cy="1001395"/>
+            <wp:effectExtent l="0" t="0" r="0" b="8255"/>
+            <wp:docPr id="4" name="Image 4" descr="Une image contenant texte&#10;&#10;Description générée automatiquement"/>
+            <wp:cNvGraphicFramePr>
+              <a:graphicFrameLocks xmlns:a="http://schemas.openxmlformats.org/drawingml/2006/main" noChangeAspect="1"/>
+            </wp:cNvGraphicFramePr>
+            <a:graphic xmlns:a="http://schemas.openxmlformats.org/drawingml/2006/main">
+              <a:graphicData uri="http://schemas.openxmlformats.org/drawingml/2006/picture">
+                <pic:pic xmlns:pic="http://schemas.openxmlformats.org/drawingml/2006/picture">
+                  <pic:nvPicPr>
+                    <pic:cNvPr id="4" name="Image 4" descr="Une image contenant texte&#10;&#10;Description générée automatiquement"/>
+                    <pic:cNvPicPr/>
+                  </pic:nvPicPr>
+                  <pic:blipFill>
+                    <a:blip r:embed="rId7"/>
+                    <a:stretch>
+                      <a:fillRect/>
+                    </a:stretch>
+                  </pic:blipFill>
+                  <pic:spPr>
+                    <a:xfrm>
+                      <a:off x="0" y="0"/>
+                      <a:ext cx="5760720" cy="1001395"/>
+                    </a:xfrm>
+                    <a:prstGeom prst="rect">
+                      <a:avLst/>
+                    </a:prstGeom>
+                  </pic:spPr>
+                </pic:pic>
+              </a:graphicData>
+            </a:graphic>
+          </wp:inline>
+        </w:drawing>
+      </w:r>
+    </w:p>
+    <w:p>
+      <w:pPr>
+        <w:pStyle w:val="Sansinterligne"/>
+      </w:pPr>
+    </w:p>
+    <w:p>
+      <w:pPr>
+        <w:pStyle w:val="Sansinterligne"/>
+      </w:pPr>
     </w:p>
     <w:sectPr>
       <w:pgSz w:w="11906" w:h="16838"/>

</xml_diff>

<commit_message>
Send noon 30 03 2023
</commit_message>
<xml_diff>
--- a/SavecdaJay/Winform/WinFormsMenusBarresDOutilsEDEtat/Création de la form.docx
+++ b/SavecdaJay/Winform/WinFormsMenusBarresDOutilsEDEtat/Création de la form.docx
@@ -58,10 +58,19 @@
       </w:pPr>
       <w:r>
         <w:rPr>
-          <w:sz w:val="20"/>
-          <w:szCs w:val="20"/>
-        </w:rPr>
-        <w:t xml:space="preserve">1 – </w:t>
+          <w:b/>
+          <w:bCs/>
+          <w:sz w:val="20"/>
+          <w:szCs w:val="20"/>
+        </w:rPr>
+        <w:t>1 –</w:t>
+      </w:r>
+      <w:r>
+        <w:rPr>
+          <w:sz w:val="20"/>
+          <w:szCs w:val="20"/>
+        </w:rPr>
+        <w:t xml:space="preserve"> </w:t>
       </w:r>
       <w:r>
         <w:rPr>
@@ -126,12 +135,16 @@
       <w:pPr>
         <w:pStyle w:val="Sansinterligne"/>
         <w:rPr>
-          <w:sz w:val="20"/>
-          <w:szCs w:val="20"/>
-        </w:rPr>
-      </w:pPr>
-      <w:r>
-        <w:rPr>
+          <w:b/>
+          <w:bCs/>
+          <w:sz w:val="20"/>
+          <w:szCs w:val="20"/>
+        </w:rPr>
+      </w:pPr>
+      <w:r>
+        <w:rPr>
+          <w:b/>
+          <w:bCs/>
           <w:sz w:val="20"/>
           <w:szCs w:val="20"/>
         </w:rPr>
@@ -139,6 +152,8 @@
       </w:r>
       <w:r>
         <w:rPr>
+          <w:b/>
+          <w:bCs/>
           <w:sz w:val="20"/>
           <w:szCs w:val="20"/>
         </w:rPr>
@@ -146,6 +161,8 @@
       </w:r>
       <w:r>
         <w:rPr>
+          <w:b/>
+          <w:bCs/>
           <w:sz w:val="20"/>
           <w:szCs w:val="20"/>
         </w:rPr>
@@ -236,7 +253,6 @@
         </w:rPr>
         <w:t xml:space="preserve">Dans les propriétés de la </w:t>
       </w:r>
-      <w:proofErr w:type="spellStart"/>
       <w:r>
         <w:rPr>
           <w:sz w:val="20"/>
@@ -244,7 +260,6 @@
         </w:rPr>
         <w:t>TooStripMenu</w:t>
       </w:r>
-      <w:proofErr w:type="spellEnd"/>
       <w:r>
         <w:rPr>
           <w:sz w:val="20"/>
@@ -259,13 +274,69 @@
         </w:rPr>
         <w:t>r</w:t>
       </w:r>
+      <w:r>
+        <w:rPr>
+          <w:sz w:val="20"/>
+          <w:szCs w:val="20"/>
+        </w:rPr>
+        <w:t xml:space="preserve"> « MdiwindowsListItem</w:t>
+      </w:r>
+      <w:r>
+        <w:rPr>
+          <w:sz w:val="20"/>
+          <w:szCs w:val="20"/>
+        </w:rPr>
+        <w:t> » sélectionner « </w:t>
+      </w:r>
+      <w:r>
+        <w:rPr>
+          <w:sz w:val="20"/>
+          <w:szCs w:val="20"/>
+        </w:rPr>
+        <w:t>fenêtresToolStripMenuItem</w:t>
+      </w:r>
+      <w:r>
+        <w:rPr>
+          <w:sz w:val="20"/>
+          <w:szCs w:val="20"/>
+        </w:rPr>
+        <w:t> » ce qui permettra d’afficher une li</w:t>
+      </w:r>
+      <w:r>
+        <w:rPr>
+          <w:sz w:val="20"/>
+          <w:szCs w:val="20"/>
+        </w:rPr>
+        <w:t>s</w:t>
+      </w:r>
+      <w:r>
+        <w:rPr>
+          <w:sz w:val="20"/>
+          <w:szCs w:val="20"/>
+        </w:rPr>
+        <w:t xml:space="preserve">te </w:t>
+      </w:r>
+      <w:r>
+        <w:rPr>
+          <w:sz w:val="20"/>
+          <w:szCs w:val="20"/>
+        </w:rPr>
+        <w:t>(exemple ci-dessus « 1 Saisie </w:t>
+      </w:r>
       <w:proofErr w:type="gramStart"/>
       <w:r>
         <w:rPr>
           <w:sz w:val="20"/>
           <w:szCs w:val="20"/>
         </w:rPr>
-        <w:t xml:space="preserve"> «MdiwindowsListItem</w:t>
+        <w:t>» )</w:t>
+      </w:r>
+      <w:r>
+        <w:rPr>
+          <w:sz w:val="20"/>
+          <w:szCs w:val="20"/>
+        </w:rPr>
+        <w:t>de</w:t>
       </w:r>
       <w:proofErr w:type="gramEnd"/>
       <w:r>
@@ -273,21 +344,7 @@
           <w:sz w:val="20"/>
           <w:szCs w:val="20"/>
         </w:rPr>
-        <w:t> » sélectionner « </w:t>
-      </w:r>
-      <w:r>
-        <w:rPr>
-          <w:sz w:val="20"/>
-          <w:szCs w:val="20"/>
-        </w:rPr>
-        <w:t>fenêtresToolStripMenuItem</w:t>
-      </w:r>
-      <w:r>
-        <w:rPr>
-          <w:sz w:val="20"/>
-          <w:szCs w:val="20"/>
-        </w:rPr>
-        <w:t> » ce qui permettra d’afficher une li</w:t>
+        <w:t xml:space="preserve"> toutes les fenêtres ouverte</w:t>
       </w:r>
       <w:r>
         <w:rPr>
@@ -301,34 +358,6 @@
           <w:sz w:val="20"/>
           <w:szCs w:val="20"/>
         </w:rPr>
-        <w:t xml:space="preserve">te </w:t>
-      </w:r>
-      <w:r>
-        <w:rPr>
-          <w:sz w:val="20"/>
-          <w:szCs w:val="20"/>
-        </w:rPr>
-        <w:t>(exemple ci-dessus « 1 Saisie » )</w:t>
-      </w:r>
-      <w:r>
-        <w:rPr>
-          <w:sz w:val="20"/>
-          <w:szCs w:val="20"/>
-        </w:rPr>
-        <w:t>de toutes les fenêtres ouverte</w:t>
-      </w:r>
-      <w:r>
-        <w:rPr>
-          <w:sz w:val="20"/>
-          <w:szCs w:val="20"/>
-        </w:rPr>
-        <w:t>s</w:t>
-      </w:r>
-      <w:r>
-        <w:rPr>
-          <w:sz w:val="20"/>
-          <w:szCs w:val="20"/>
-        </w:rPr>
         <w:t xml:space="preserve"> et le </w:t>
       </w:r>
       <w:r>
@@ -394,12 +423,16 @@
       <w:pPr>
         <w:pStyle w:val="Sansinterligne"/>
         <w:rPr>
-          <w:sz w:val="20"/>
-          <w:szCs w:val="20"/>
-        </w:rPr>
-      </w:pPr>
-      <w:r>
-        <w:rPr>
+          <w:b/>
+          <w:bCs/>
+          <w:sz w:val="20"/>
+          <w:szCs w:val="20"/>
+        </w:rPr>
+      </w:pPr>
+      <w:r>
+        <w:rPr>
+          <w:b/>
+          <w:bCs/>
           <w:sz w:val="20"/>
           <w:szCs w:val="20"/>
         </w:rPr>
@@ -407,6 +440,8 @@
       </w:r>
       <w:r>
         <w:rPr>
+          <w:b/>
+          <w:bCs/>
           <w:sz w:val="20"/>
           <w:szCs w:val="20"/>
         </w:rPr>
@@ -687,14 +722,30 @@
     <w:p>
       <w:pPr>
         <w:pStyle w:val="Sansinterligne"/>
-      </w:pPr>
-      <w:r>
+        <w:rPr>
+          <w:b/>
+          <w:bCs/>
+        </w:rPr>
+      </w:pPr>
+      <w:r>
+        <w:rPr>
+          <w:b/>
+          <w:bCs/>
+        </w:rPr>
         <w:t xml:space="preserve">4 - </w:t>
       </w:r>
       <w:r>
+        <w:rPr>
+          <w:b/>
+          <w:bCs/>
+        </w:rPr>
         <w:t>I</w:t>
       </w:r>
       <w:r>
+        <w:rPr>
+          <w:b/>
+          <w:bCs/>
+        </w:rPr>
         <w:t xml:space="preserve">mportation des projets </w:t>
       </w:r>
     </w:p>
@@ -893,7 +944,28 @@
         <w:pStyle w:val="Sansinterligne"/>
       </w:pPr>
       <w:r>
-        <w:t>5 – Filiation des projet importés vers feuille Mdi.</w:t>
+        <w:rPr>
+          <w:b/>
+          <w:bCs/>
+        </w:rPr>
+        <w:t xml:space="preserve">5 </w:t>
+      </w:r>
+      <w:r>
+        <w:rPr>
+          <w:b/>
+          <w:bCs/>
+        </w:rPr>
+        <w:t>-</w:t>
+      </w:r>
+      <w:r>
+        <w:rPr>
+          <w:b/>
+          <w:bCs/>
+        </w:rPr>
+        <w:t xml:space="preserve"> Filiation des projet importés vers feuille Mdi</w:t>
+      </w:r>
+      <w:r>
+        <w:t>.</w:t>
       </w:r>
     </w:p>
     <w:p>
@@ -954,7 +1026,7 @@
           <w:sz w:val="19"/>
           <w:szCs w:val="19"/>
         </w:rPr>
-        <w:t>;</w:t>
+        <w:t>;»</w:t>
       </w:r>
       <w:r>
         <w:rPr>
@@ -963,15 +1035,6 @@
           <w:sz w:val="19"/>
           <w:szCs w:val="19"/>
         </w:rPr>
-        <w:t>»</w:t>
-      </w:r>
-      <w:r>
-        <w:rPr>
-          <w:rFonts w:ascii="Cascadia Mono" w:hAnsi="Cascadia Mono" w:cs="Cascadia Mono"/>
-          <w:color w:val="000000"/>
-          <w:sz w:val="19"/>
-          <w:szCs w:val="19"/>
-        </w:rPr>
         <w:t xml:space="preserve"> </w:t>
       </w:r>
       <w:r>
@@ -991,6 +1054,9 @@
         <w:pStyle w:val="Sansinterligne"/>
       </w:pPr>
       <w:r>
+        <w:rPr>
+          <w:noProof/>
+        </w:rPr>
         <w:drawing>
           <wp:inline distT="0" distB="0" distL="0" distR="0" wp14:anchorId="17123555" wp14:editId="069FEC69">
             <wp:extent cx="5760720" cy="1001395"/>
@@ -1027,6 +1093,810 @@
           </wp:inline>
         </w:drawing>
       </w:r>
+    </w:p>
+    <w:p>
+      <w:pPr>
+        <w:pStyle w:val="Sansinterligne"/>
+      </w:pPr>
+    </w:p>
+    <w:p>
+      <w:pPr>
+        <w:pStyle w:val="Sansinterligne"/>
+        <w:rPr>
+          <w:b/>
+          <w:bCs/>
+        </w:rPr>
+      </w:pPr>
+      <w:r>
+        <w:rPr>
+          <w:b/>
+          <w:bCs/>
+        </w:rPr>
+        <w:t xml:space="preserve">6 </w:t>
+      </w:r>
+      <w:r>
+        <w:rPr>
+          <w:b/>
+          <w:bCs/>
+        </w:rPr>
+        <w:t>–</w:t>
+      </w:r>
+      <w:r>
+        <w:rPr>
+          <w:b/>
+          <w:bCs/>
+        </w:rPr>
+        <w:t xml:space="preserve"> </w:t>
+      </w:r>
+      <w:r>
+        <w:rPr>
+          <w:b/>
+          <w:bCs/>
+        </w:rPr>
+        <w:t xml:space="preserve">interaction entre 2 </w:t>
+      </w:r>
+      <w:r>
+        <w:rPr>
+          <w:b/>
+          <w:bCs/>
+        </w:rPr>
+        <w:t>Forms enfant.</w:t>
+      </w:r>
+    </w:p>
+    <w:p>
+      <w:pPr>
+        <w:pStyle w:val="Sansinterligne"/>
+      </w:pPr>
+      <w:proofErr w:type="gramStart"/>
+      <w:r>
+        <w:t>il</w:t>
+      </w:r>
+      <w:proofErr w:type="gramEnd"/>
+      <w:r>
+        <w:t xml:space="preserve"> faut créer la Form qui va agir sur la seconde </w:t>
+      </w:r>
+    </w:p>
+    <w:p>
+      <w:pPr>
+        <w:pStyle w:val="Sansinterligne"/>
+      </w:pPr>
+    </w:p>
+    <w:p>
+      <w:pPr>
+        <w:pStyle w:val="Sansinterligne"/>
+      </w:pPr>
+      <w:r>
+        <w:t>L’interaction</w:t>
+      </w:r>
+      <w:r>
+        <w:t xml:space="preserve"> entre 2 Forms </w:t>
+      </w:r>
+      <w:r>
+        <w:t>sel fait grâce</w:t>
+      </w:r>
+      <w:r>
+        <w:t xml:space="preserve"> un constructeur </w:t>
+      </w:r>
+      <w:r>
+        <w:t>d</w:t>
+      </w:r>
+      <w:r>
+        <w:t>ans la Form1 puis le déclarer dans la Form 2</w:t>
+      </w:r>
+      <w:r>
+        <w:t>.</w:t>
+      </w:r>
+    </w:p>
+    <w:p>
+      <w:pPr>
+        <w:pStyle w:val="Sansinterligne"/>
+      </w:pPr>
+      <w:r>
+        <w:t xml:space="preserve">Dans </w:t>
+      </w:r>
+      <w:r>
+        <w:t>cet exemple</w:t>
+      </w:r>
+      <w:r>
+        <w:t xml:space="preserve"> la « FormSaisie »</w:t>
+      </w:r>
+      <w:r>
+        <w:t> :</w:t>
+      </w:r>
+    </w:p>
+    <w:p>
+      <w:pPr>
+        <w:pStyle w:val="Sansinterligne"/>
+      </w:pPr>
+      <w:r>
+        <w:t>Le</w:t>
+      </w:r>
+      <w:r>
+        <w:t xml:space="preserve"> texte de </w:t>
+      </w:r>
+      <w:proofErr w:type="gramStart"/>
+      <w:r>
+        <w:t>la</w:t>
+      </w:r>
+      <w:r>
+        <w:t xml:space="preserve">  textBox</w:t>
+      </w:r>
+      <w:proofErr w:type="gramEnd"/>
+      <w:r>
+        <w:t xml:space="preserve"> de « FormSaisie »</w:t>
+      </w:r>
+      <w:r>
+        <w:t xml:space="preserve"> sera </w:t>
+      </w:r>
+      <w:r>
+        <w:t>récupéré</w:t>
+      </w:r>
+      <w:r>
+        <w:t xml:space="preserve"> et </w:t>
+      </w:r>
+      <w:r>
+        <w:t xml:space="preserve">pendra place dans la textBox de </w:t>
+      </w:r>
+      <w:r>
+        <w:t>« </w:t>
+      </w:r>
+      <w:r>
+        <w:t>FormLesDifferentsOjetsGraphiques</w:t>
+      </w:r>
+      <w:r>
+        <w:t> ».</w:t>
+      </w:r>
+    </w:p>
+    <w:p>
+      <w:pPr>
+        <w:pStyle w:val="Sansinterligne"/>
+      </w:pPr>
+    </w:p>
+    <w:p>
+      <w:pPr>
+        <w:pStyle w:val="Sansinterligne"/>
+      </w:pPr>
+      <w:r>
+        <w:drawing>
+          <wp:inline distT="0" distB="0" distL="0" distR="0" wp14:anchorId="71FFABAB" wp14:editId="66D3CA08">
+            <wp:extent cx="5437058" cy="2340864"/>
+            <wp:effectExtent l="0" t="0" r="0" b="2540"/>
+            <wp:docPr id="6" name="Image 6"/>
+            <wp:cNvGraphicFramePr>
+              <a:graphicFrameLocks xmlns:a="http://schemas.openxmlformats.org/drawingml/2006/main" noChangeAspect="1"/>
+            </wp:cNvGraphicFramePr>
+            <a:graphic xmlns:a="http://schemas.openxmlformats.org/drawingml/2006/main">
+              <a:graphicData uri="http://schemas.openxmlformats.org/drawingml/2006/picture">
+                <pic:pic xmlns:pic="http://schemas.openxmlformats.org/drawingml/2006/picture">
+                  <pic:nvPicPr>
+                    <pic:cNvPr id="1" name=""/>
+                    <pic:cNvPicPr/>
+                  </pic:nvPicPr>
+                  <pic:blipFill>
+                    <a:blip r:embed="rId8"/>
+                    <a:stretch>
+                      <a:fillRect/>
+                    </a:stretch>
+                  </pic:blipFill>
+                  <pic:spPr>
+                    <a:xfrm>
+                      <a:off x="0" y="0"/>
+                      <a:ext cx="5454248" cy="2348265"/>
+                    </a:xfrm>
+                    <a:prstGeom prst="rect">
+                      <a:avLst/>
+                    </a:prstGeom>
+                  </pic:spPr>
+                </pic:pic>
+              </a:graphicData>
+            </a:graphic>
+          </wp:inline>
+        </w:drawing>
+      </w:r>
+    </w:p>
+    <w:p>
+      <w:pPr>
+        <w:pStyle w:val="Sansinterligne"/>
+      </w:pPr>
+    </w:p>
+    <w:p>
+      <w:pPr>
+        <w:pStyle w:val="Sansinterligne"/>
+        <w:rPr>
+          <w:b/>
+          <w:bCs/>
+          <w:u w:val="single"/>
+        </w:rPr>
+      </w:pPr>
+      <w:r>
+        <w:rPr>
+          <w:b/>
+          <w:bCs/>
+          <w:u w:val="single"/>
+        </w:rPr>
+        <w:t xml:space="preserve">Programmation de la </w:t>
+      </w:r>
+      <w:r>
+        <w:rPr>
+          <w:b/>
+          <w:bCs/>
+          <w:u w:val="single"/>
+        </w:rPr>
+        <w:t xml:space="preserve">Form1 : </w:t>
+      </w:r>
+      <w:r>
+        <w:rPr>
+          <w:b/>
+          <w:bCs/>
+          <w:u w:val="single"/>
+        </w:rPr>
+        <w:t>« FormSaisie »</w:t>
+      </w:r>
+      <w:r>
+        <w:rPr>
+          <w:b/>
+          <w:bCs/>
+          <w:u w:val="single"/>
+        </w:rPr>
+        <w:t>.</w:t>
+      </w:r>
+    </w:p>
+    <w:p>
+      <w:pPr>
+        <w:pStyle w:val="Sansinterligne"/>
+        <w:rPr>
+          <w:b/>
+          <w:bCs/>
+          <w:u w:val="single"/>
+        </w:rPr>
+      </w:pPr>
+    </w:p>
+    <w:p>
+      <w:pPr>
+        <w:pStyle w:val="Sansinterligne"/>
+        <w:rPr>
+          <w:b/>
+          <w:bCs/>
+          <w:u w:val="single"/>
+        </w:rPr>
+      </w:pPr>
+    </w:p>
+    <w:p>
+      <w:pPr>
+        <w:pStyle w:val="Sansinterligne"/>
+      </w:pPr>
+      <w:r>
+        <w:drawing>
+          <wp:inline distT="0" distB="0" distL="0" distR="0" wp14:anchorId="46E058EC" wp14:editId="12E7AC71">
+            <wp:extent cx="5760720" cy="1895475"/>
+            <wp:effectExtent l="0" t="0" r="0" b="9525"/>
+            <wp:docPr id="9" name="Image 9" descr="Une image contenant texte&#10;&#10;Description générée automatiquement"/>
+            <wp:cNvGraphicFramePr>
+              <a:graphicFrameLocks xmlns:a="http://schemas.openxmlformats.org/drawingml/2006/main" noChangeAspect="1"/>
+            </wp:cNvGraphicFramePr>
+            <a:graphic xmlns:a="http://schemas.openxmlformats.org/drawingml/2006/main">
+              <a:graphicData uri="http://schemas.openxmlformats.org/drawingml/2006/picture">
+                <pic:pic xmlns:pic="http://schemas.openxmlformats.org/drawingml/2006/picture">
+                  <pic:nvPicPr>
+                    <pic:cNvPr id="9" name="Image 9" descr="Une image contenant texte&#10;&#10;Description générée automatiquement"/>
+                    <pic:cNvPicPr/>
+                  </pic:nvPicPr>
+                  <pic:blipFill>
+                    <a:blip r:embed="rId9"/>
+                    <a:stretch>
+                      <a:fillRect/>
+                    </a:stretch>
+                  </pic:blipFill>
+                  <pic:spPr>
+                    <a:xfrm>
+                      <a:off x="0" y="0"/>
+                      <a:ext cx="5760720" cy="1895475"/>
+                    </a:xfrm>
+                    <a:prstGeom prst="rect">
+                      <a:avLst/>
+                    </a:prstGeom>
+                  </pic:spPr>
+                </pic:pic>
+              </a:graphicData>
+            </a:graphic>
+          </wp:inline>
+        </w:drawing>
+      </w:r>
+    </w:p>
+    <w:p>
+      <w:pPr>
+        <w:pStyle w:val="Sansinterligne"/>
+        <w:rPr>
+          <w:b/>
+          <w:bCs/>
+          <w:u w:val="single"/>
+        </w:rPr>
+      </w:pPr>
+      <w:r>
+        <w:rPr>
+          <w:b/>
+          <w:bCs/>
+          <w:u w:val="single"/>
+        </w:rPr>
+        <w:lastRenderedPageBreak/>
+        <w:t>Dans Form</w:t>
+      </w:r>
+      <w:r>
+        <w:rPr>
+          <w:b/>
+          <w:bCs/>
+          <w:u w:val="single"/>
+        </w:rPr>
+        <w:t>2</w:t>
+      </w:r>
+      <w:r>
+        <w:rPr>
+          <w:b/>
+          <w:bCs/>
+          <w:u w:val="single"/>
+        </w:rPr>
+        <w:t xml:space="preserve"> :</w:t>
+      </w:r>
+      <w:r>
+        <w:rPr>
+          <w:b/>
+          <w:bCs/>
+          <w:u w:val="single"/>
+        </w:rPr>
+        <w:t xml:space="preserve"> FormLesDifferentsObjetsGraphiques</w:t>
+      </w:r>
+    </w:p>
+    <w:p>
+      <w:pPr>
+        <w:pStyle w:val="Sansinterligne"/>
+        <w:rPr>
+          <w:b/>
+          <w:bCs/>
+          <w:u w:val="single"/>
+        </w:rPr>
+      </w:pPr>
+    </w:p>
+    <w:p>
+      <w:pPr>
+        <w:pStyle w:val="Sansinterligne"/>
+        <w:rPr>
+          <w:b/>
+          <w:bCs/>
+          <w:u w:val="single"/>
+        </w:rPr>
+      </w:pPr>
+      <w:r>
+        <w:rPr>
+          <w:b/>
+          <w:bCs/>
+          <w:u w:val="single"/>
+        </w:rPr>
+        <w:drawing>
+          <wp:inline distT="0" distB="0" distL="0" distR="0" wp14:anchorId="2FF49793" wp14:editId="22EDA274">
+            <wp:extent cx="5760720" cy="2580640"/>
+            <wp:effectExtent l="0" t="0" r="0" b="0"/>
+            <wp:docPr id="8" name="Image 8" descr="Une image contenant texte&#10;&#10;Description générée automatiquement"/>
+            <wp:cNvGraphicFramePr>
+              <a:graphicFrameLocks xmlns:a="http://schemas.openxmlformats.org/drawingml/2006/main" noChangeAspect="1"/>
+            </wp:cNvGraphicFramePr>
+            <a:graphic xmlns:a="http://schemas.openxmlformats.org/drawingml/2006/main">
+              <a:graphicData uri="http://schemas.openxmlformats.org/drawingml/2006/picture">
+                <pic:pic xmlns:pic="http://schemas.openxmlformats.org/drawingml/2006/picture">
+                  <pic:nvPicPr>
+                    <pic:cNvPr id="8" name="Image 8" descr="Une image contenant texte&#10;&#10;Description générée automatiquement"/>
+                    <pic:cNvPicPr/>
+                  </pic:nvPicPr>
+                  <pic:blipFill>
+                    <a:blip r:embed="rId10"/>
+                    <a:stretch>
+                      <a:fillRect/>
+                    </a:stretch>
+                  </pic:blipFill>
+                  <pic:spPr>
+                    <a:xfrm>
+                      <a:off x="0" y="0"/>
+                      <a:ext cx="5760720" cy="2580640"/>
+                    </a:xfrm>
+                    <a:prstGeom prst="rect">
+                      <a:avLst/>
+                    </a:prstGeom>
+                  </pic:spPr>
+                </pic:pic>
+              </a:graphicData>
+            </a:graphic>
+          </wp:inline>
+        </w:drawing>
+      </w:r>
+      <w:r>
+        <w:rPr>
+          <w:b/>
+          <w:bCs/>
+          <w:u w:val="single"/>
+        </w:rPr>
+        <w:t xml:space="preserve"> </w:t>
+      </w:r>
+    </w:p>
+    <w:p>
+      <w:pPr>
+        <w:pStyle w:val="Sansinterligne"/>
+        <w:rPr>
+          <w:b/>
+          <w:bCs/>
+          <w:u w:val="single"/>
+        </w:rPr>
+      </w:pPr>
+    </w:p>
+    <w:p>
+      <w:pPr>
+        <w:pStyle w:val="Sansinterligne"/>
+      </w:pPr>
+      <w:r>
+        <w:rPr>
+          <w:b/>
+          <w:bCs/>
+          <w:u w:val="single"/>
+        </w:rPr>
+        <w:t xml:space="preserve">Puis dans la </w:t>
+      </w:r>
+      <w:r>
+        <w:rPr>
+          <w:b/>
+          <w:bCs/>
+          <w:u w:val="single"/>
+        </w:rPr>
+        <w:t>F</w:t>
+      </w:r>
+      <w:r>
+        <w:rPr>
+          <w:b/>
+          <w:bCs/>
+          <w:u w:val="single"/>
+        </w:rPr>
+        <w:t xml:space="preserve">orm </w:t>
+      </w:r>
+      <w:r>
+        <w:rPr>
+          <w:b/>
+          <w:bCs/>
+          <w:u w:val="single"/>
+        </w:rPr>
+        <w:t>P</w:t>
+      </w:r>
+      <w:r>
+        <w:rPr>
+          <w:b/>
+          <w:bCs/>
+          <w:u w:val="single"/>
+        </w:rPr>
+        <w:t>arent</w:t>
+      </w:r>
+      <w:r>
+        <w:t xml:space="preserve"> les paramètres de la form 2 changent</w:t>
+      </w:r>
+      <w:r>
+        <w:t>(exemple)</w:t>
+      </w:r>
+    </w:p>
+    <w:p>
+      <w:pPr>
+        <w:pStyle w:val="Sansinterligne"/>
+      </w:pPr>
+      <w:r>
+        <w:t xml:space="preserve">Ici </w:t>
+      </w:r>
+      <w:r>
+        <w:t xml:space="preserve">on déclare la « FormSaisie » dans la fonction créée lors su clic </w:t>
+      </w:r>
+      <w:r>
+        <w:t>sur la « Form</w:t>
+      </w:r>
+      <w:r>
+        <w:t>LesDifferentsObjetsGraphiques ».</w:t>
+      </w:r>
+    </w:p>
+    <w:p>
+      <w:pPr>
+        <w:pStyle w:val="Sansinterligne"/>
+      </w:pPr>
+    </w:p>
+    <w:p>
+      <w:pPr>
+        <w:pStyle w:val="Sansinterligne"/>
+      </w:pPr>
+      <w:r>
+        <w:drawing>
+          <wp:inline distT="0" distB="0" distL="0" distR="0" wp14:anchorId="4BC5F436" wp14:editId="06AB8BA5">
+            <wp:extent cx="5760720" cy="1001395"/>
+            <wp:effectExtent l="0" t="0" r="0" b="8255"/>
+            <wp:docPr id="5" name="Image 5" descr="Une image contenant texte&#10;&#10;Description générée automatiquement"/>
+            <wp:cNvGraphicFramePr>
+              <a:graphicFrameLocks xmlns:a="http://schemas.openxmlformats.org/drawingml/2006/main" noChangeAspect="1"/>
+            </wp:cNvGraphicFramePr>
+            <a:graphic xmlns:a="http://schemas.openxmlformats.org/drawingml/2006/main">
+              <a:graphicData uri="http://schemas.openxmlformats.org/drawingml/2006/picture">
+                <pic:pic xmlns:pic="http://schemas.openxmlformats.org/drawingml/2006/picture">
+                  <pic:nvPicPr>
+                    <pic:cNvPr id="5" name="Image 5" descr="Une image contenant texte&#10;&#10;Description générée automatiquement"/>
+                    <pic:cNvPicPr/>
+                  </pic:nvPicPr>
+                  <pic:blipFill>
+                    <a:blip r:embed="rId11"/>
+                    <a:stretch>
+                      <a:fillRect/>
+                    </a:stretch>
+                  </pic:blipFill>
+                  <pic:spPr>
+                    <a:xfrm>
+                      <a:off x="0" y="0"/>
+                      <a:ext cx="5760720" cy="1001395"/>
+                    </a:xfrm>
+                    <a:prstGeom prst="rect">
+                      <a:avLst/>
+                    </a:prstGeom>
+                  </pic:spPr>
+                </pic:pic>
+              </a:graphicData>
+            </a:graphic>
+          </wp:inline>
+        </w:drawing>
+      </w:r>
+    </w:p>
+    <w:p>
+      <w:pPr>
+        <w:pStyle w:val="Sansinterligne"/>
+      </w:pPr>
+    </w:p>
+    <w:p>
+      <w:pPr>
+        <w:pStyle w:val="Sansinterligne"/>
+      </w:pPr>
+      <w:r>
+        <w:t>7 – Onglet fenêtre</w:t>
+      </w:r>
+    </w:p>
+    <w:p>
+      <w:pPr>
+        <w:pStyle w:val="Sansinterligne"/>
+      </w:pPr>
+    </w:p>
+    <w:p>
+      <w:pPr>
+        <w:pStyle w:val="Sansinterligne"/>
+      </w:pPr>
+      <w:r>
+        <w:t xml:space="preserve">Pour choisir entre positionnement des fenêtres en cascade, horizontal ou </w:t>
+      </w:r>
+      <w:r>
+        <w:t xml:space="preserve">vertical utiliser les fonction </w:t>
+      </w:r>
+      <w:proofErr w:type="spellStart"/>
+      <w:r>
+        <w:t>layout</w:t>
+      </w:r>
+      <w:proofErr w:type="spellEnd"/>
+      <w:r>
+        <w:t xml:space="preserve"> dans la fonction clic des éléments </w:t>
+      </w:r>
+      <w:proofErr w:type="gramStart"/>
+      <w:r>
+        <w:t xml:space="preserve">( </w:t>
+      </w:r>
+      <w:r>
+        <w:t>cascade</w:t>
+      </w:r>
+      <w:proofErr w:type="gramEnd"/>
+      <w:r>
+        <w:t>, horizontal ou vertical</w:t>
+      </w:r>
+      <w:r>
+        <w:t xml:space="preserve"> ) ;</w:t>
+      </w:r>
+    </w:p>
+    <w:p>
+      <w:pPr>
+        <w:pStyle w:val="Sansinterligne"/>
+      </w:pPr>
+    </w:p>
+    <w:p>
+      <w:pPr>
+        <w:pStyle w:val="Sansinterligne"/>
+      </w:pPr>
+      <w:r>
+        <w:drawing>
+          <wp:inline distT="0" distB="0" distL="0" distR="0" wp14:anchorId="603FE9DA" wp14:editId="229CF8A7">
+            <wp:extent cx="5760720" cy="1704975"/>
+            <wp:effectExtent l="0" t="0" r="0" b="9525"/>
+            <wp:docPr id="10" name="Image 10" descr="Une image contenant texte, capture d’écran, écran&#10;&#10;Description générée automatiquement"/>
+            <wp:cNvGraphicFramePr>
+              <a:graphicFrameLocks xmlns:a="http://schemas.openxmlformats.org/drawingml/2006/main" noChangeAspect="1"/>
+            </wp:cNvGraphicFramePr>
+            <a:graphic xmlns:a="http://schemas.openxmlformats.org/drawingml/2006/main">
+              <a:graphicData uri="http://schemas.openxmlformats.org/drawingml/2006/picture">
+                <pic:pic xmlns:pic="http://schemas.openxmlformats.org/drawingml/2006/picture">
+                  <pic:nvPicPr>
+                    <pic:cNvPr id="10" name="Image 10" descr="Une image contenant texte, capture d’écran, écran&#10;&#10;Description générée automatiquement"/>
+                    <pic:cNvPicPr/>
+                  </pic:nvPicPr>
+                  <pic:blipFill>
+                    <a:blip r:embed="rId12"/>
+                    <a:stretch>
+                      <a:fillRect/>
+                    </a:stretch>
+                  </pic:blipFill>
+                  <pic:spPr>
+                    <a:xfrm>
+                      <a:off x="0" y="0"/>
+                      <a:ext cx="5760720" cy="1704975"/>
+                    </a:xfrm>
+                    <a:prstGeom prst="rect">
+                      <a:avLst/>
+                    </a:prstGeom>
+                  </pic:spPr>
+                </pic:pic>
+              </a:graphicData>
+            </a:graphic>
+          </wp:inline>
+        </w:drawing>
+      </w:r>
+    </w:p>
+    <w:p>
+      <w:pPr>
+        <w:pStyle w:val="Sansinterligne"/>
+      </w:pPr>
+    </w:p>
+    <w:p>
+      <w:pPr>
+        <w:pStyle w:val="Sansinterligne"/>
+      </w:pPr>
+    </w:p>
+    <w:p>
+      <w:pPr>
+        <w:pStyle w:val="Sansinterligne"/>
+      </w:pPr>
+    </w:p>
+    <w:p>
+      <w:pPr>
+        <w:pStyle w:val="Sansinterligne"/>
+      </w:pPr>
+    </w:p>
+    <w:p>
+      <w:pPr>
+        <w:pStyle w:val="Sansinterligne"/>
+      </w:pPr>
+    </w:p>
+    <w:p>
+      <w:pPr>
+        <w:pStyle w:val="Sansinterligne"/>
+      </w:pPr>
+    </w:p>
+    <w:p>
+      <w:pPr>
+        <w:pStyle w:val="Sansinterligne"/>
+      </w:pPr>
+    </w:p>
+    <w:p>
+      <w:pPr>
+        <w:pStyle w:val="Sansinterligne"/>
+      </w:pPr>
+      <w:r>
+        <w:lastRenderedPageBreak/>
+        <w:t xml:space="preserve">8 – </w:t>
+      </w:r>
+      <w:proofErr w:type="spellStart"/>
+      <w:r>
+        <w:t>FomLogin</w:t>
+      </w:r>
+      <w:proofErr w:type="spellEnd"/>
+    </w:p>
+    <w:p>
+      <w:pPr>
+        <w:pStyle w:val="Sansinterligne"/>
+      </w:pPr>
+    </w:p>
+    <w:p>
+      <w:pPr>
+        <w:pStyle w:val="Sansinterligne"/>
+      </w:pPr>
+      <w:r>
+        <w:drawing>
+          <wp:inline distT="0" distB="0" distL="0" distR="0" wp14:anchorId="270823A3" wp14:editId="7E4BDB6F">
+            <wp:extent cx="4286848" cy="1867161"/>
+            <wp:effectExtent l="0" t="0" r="0" b="0"/>
+            <wp:docPr id="12" name="Image 12"/>
+            <wp:cNvGraphicFramePr>
+              <a:graphicFrameLocks xmlns:a="http://schemas.openxmlformats.org/drawingml/2006/main" noChangeAspect="1"/>
+            </wp:cNvGraphicFramePr>
+            <a:graphic xmlns:a="http://schemas.openxmlformats.org/drawingml/2006/main">
+              <a:graphicData uri="http://schemas.openxmlformats.org/drawingml/2006/picture">
+                <pic:pic xmlns:pic="http://schemas.openxmlformats.org/drawingml/2006/picture">
+                  <pic:nvPicPr>
+                    <pic:cNvPr id="1" name=""/>
+                    <pic:cNvPicPr/>
+                  </pic:nvPicPr>
+                  <pic:blipFill>
+                    <a:blip r:embed="rId13"/>
+                    <a:stretch>
+                      <a:fillRect/>
+                    </a:stretch>
+                  </pic:blipFill>
+                  <pic:spPr>
+                    <a:xfrm>
+                      <a:off x="0" y="0"/>
+                      <a:ext cx="4286848" cy="1867161"/>
+                    </a:xfrm>
+                    <a:prstGeom prst="rect">
+                      <a:avLst/>
+                    </a:prstGeom>
+                  </pic:spPr>
+                </pic:pic>
+              </a:graphicData>
+            </a:graphic>
+          </wp:inline>
+        </w:drawing>
+      </w:r>
+    </w:p>
+    <w:p>
+      <w:pPr>
+        <w:pStyle w:val="Sansinterligne"/>
+      </w:pPr>
+    </w:p>
+    <w:p>
+      <w:pPr>
+        <w:pStyle w:val="Sansinterligne"/>
+      </w:pPr>
+      <w:r>
+        <w:t>Créer la Form</w:t>
+      </w:r>
+    </w:p>
+    <w:p>
+      <w:pPr>
+        <w:pStyle w:val="Sansinterligne"/>
+      </w:pPr>
+    </w:p>
+    <w:p>
+      <w:pPr>
+        <w:pStyle w:val="Sansinterligne"/>
+      </w:pPr>
+    </w:p>
+    <w:p>
+      <w:pPr>
+        <w:pStyle w:val="Sansinterligne"/>
+      </w:pPr>
+    </w:p>
+    <w:p>
+      <w:pPr>
+        <w:pStyle w:val="Sansinterligne"/>
+      </w:pPr>
+    </w:p>
+    <w:p>
+      <w:pPr>
+        <w:pStyle w:val="Sansinterligne"/>
+      </w:pPr>
+    </w:p>
+    <w:p>
+      <w:pPr>
+        <w:pStyle w:val="Sansinterligne"/>
+      </w:pPr>
+    </w:p>
+    <w:p>
+      <w:pPr>
+        <w:pStyle w:val="Sansinterligne"/>
+      </w:pPr>
+    </w:p>
+    <w:p>
+      <w:pPr>
+        <w:pStyle w:val="Sansinterligne"/>
+      </w:pPr>
+    </w:p>
+    <w:p>
+      <w:pPr>
+        <w:pStyle w:val="Sansinterligne"/>
+      </w:pPr>
+    </w:p>
+    <w:p>
+      <w:pPr>
+        <w:pStyle w:val="Sansinterligne"/>
+      </w:pPr>
     </w:p>
     <w:p>
       <w:pPr>

</xml_diff>

<commit_message>
send night v30 03 2023
</commit_message>
<xml_diff>
--- a/SavecdaJay/Winform/WinFormsMenusBarresDOutilsEDEtat/Création de la form.docx
+++ b/SavecdaJay/Winform/WinFormsMenusBarresDOutilsEDEtat/Création de la form.docx
@@ -1257,6 +1257,9 @@
         <w:pStyle w:val="Sansinterligne"/>
       </w:pPr>
       <w:r>
+        <w:rPr>
+          <w:noProof/>
+        </w:rPr>
         <w:drawing>
           <wp:inline distT="0" distB="0" distL="0" distR="0" wp14:anchorId="71FFABAB" wp14:editId="66D3CA08">
             <wp:extent cx="5437058" cy="2340864"/>
@@ -1366,6 +1369,9 @@
         <w:pStyle w:val="Sansinterligne"/>
       </w:pPr>
       <w:r>
+        <w:rPr>
+          <w:noProof/>
+        </w:rPr>
         <w:drawing>
           <wp:inline distT="0" distB="0" distL="0" distR="0" wp14:anchorId="46E058EC" wp14:editId="12E7AC71">
             <wp:extent cx="5760720" cy="1895475"/>
@@ -1469,6 +1475,7 @@
         <w:rPr>
           <w:b/>
           <w:bCs/>
+          <w:noProof/>
           <w:u w:val="single"/>
         </w:rPr>
         <w:drawing>
@@ -1604,6 +1611,9 @@
         <w:pStyle w:val="Sansinterligne"/>
       </w:pPr>
       <w:r>
+        <w:rPr>
+          <w:noProof/>
+        </w:rPr>
         <w:drawing>
           <wp:inline distT="0" distB="0" distL="0" distR="0" wp14:anchorId="4BC5F436" wp14:editId="06AB8BA5">
             <wp:extent cx="5760720" cy="1001395"/>
@@ -1679,29 +1689,26 @@
       </w:r>
       <w:proofErr w:type="gramStart"/>
       <w:r>
-        <w:t xml:space="preserve">( </w:t>
-      </w:r>
-      <w:r>
-        <w:t>cascade</w:t>
+        <w:t>( cascade</w:t>
       </w:r>
       <w:proofErr w:type="gramEnd"/>
       <w:r>
-        <w:t>, horizontal ou vertical</w:t>
-      </w:r>
-      <w:r>
-        <w:t xml:space="preserve"> ) ;</w:t>
-      </w:r>
-    </w:p>
-    <w:p>
-      <w:pPr>
-        <w:pStyle w:val="Sansinterligne"/>
-      </w:pPr>
-    </w:p>
-    <w:p>
-      <w:pPr>
-        <w:pStyle w:val="Sansinterligne"/>
-      </w:pPr>
-      <w:r>
+        <w:t>, horizontal ou vertical ) ;</w:t>
+      </w:r>
+    </w:p>
+    <w:p>
+      <w:pPr>
+        <w:pStyle w:val="Sansinterligne"/>
+      </w:pPr>
+    </w:p>
+    <w:p>
+      <w:pPr>
+        <w:pStyle w:val="Sansinterligne"/>
+      </w:pPr>
+      <w:r>
+        <w:rPr>
+          <w:noProof/>
+        </w:rPr>
         <w:drawing>
           <wp:inline distT="0" distB="0" distL="0" distR="0" wp14:anchorId="603FE9DA" wp14:editId="229CF8A7">
             <wp:extent cx="5760720" cy="1704975"/>
@@ -1777,16 +1784,29 @@
     <w:p>
       <w:pPr>
         <w:pStyle w:val="Sansinterligne"/>
-      </w:pPr>
-      <w:r>
+        <w:rPr>
+          <w:b/>
+          <w:bCs/>
+          <w:u w:val="single"/>
+        </w:rPr>
+      </w:pPr>
+      <w:r>
+        <w:rPr>
+          <w:b/>
+          <w:bCs/>
+          <w:u w:val="single"/>
+        </w:rPr>
         <w:lastRenderedPageBreak/>
-        <w:t xml:space="preserve">8 – </w:t>
-      </w:r>
-      <w:proofErr w:type="spellStart"/>
-      <w:r>
-        <w:t>FomLogin</w:t>
-      </w:r>
-      <w:proofErr w:type="spellEnd"/>
+        <w:t>8</w:t>
+      </w:r>
+      <w:r>
+        <w:rPr>
+          <w:b/>
+          <w:bCs/>
+          <w:u w:val="single"/>
+        </w:rPr>
+        <w:t xml:space="preserve"> – Pour comptabiliser les feuilles </w:t>
+      </w:r>
     </w:p>
     <w:p>
       <w:pPr>
@@ -1799,10 +1819,10 @@
       </w:pPr>
       <w:r>
         <w:drawing>
-          <wp:inline distT="0" distB="0" distL="0" distR="0" wp14:anchorId="270823A3" wp14:editId="7E4BDB6F">
-            <wp:extent cx="4286848" cy="1867161"/>
-            <wp:effectExtent l="0" t="0" r="0" b="0"/>
-            <wp:docPr id="12" name="Image 12"/>
+          <wp:inline distT="0" distB="0" distL="0" distR="0" wp14:anchorId="65106574" wp14:editId="66038B3F">
+            <wp:extent cx="5760720" cy="1654810"/>
+            <wp:effectExtent l="0" t="0" r="0" b="2540"/>
+            <wp:docPr id="11" name="Image 11"/>
             <wp:cNvGraphicFramePr>
               <a:graphicFrameLocks xmlns:a="http://schemas.openxmlformats.org/drawingml/2006/main" noChangeAspect="1"/>
             </wp:cNvGraphicFramePr>
@@ -1822,6 +1842,287 @@
                   <pic:spPr>
                     <a:xfrm>
                       <a:off x="0" y="0"/>
+                      <a:ext cx="5760720" cy="1654810"/>
+                    </a:xfrm>
+                    <a:prstGeom prst="rect">
+                      <a:avLst/>
+                    </a:prstGeom>
+                  </pic:spPr>
+                </pic:pic>
+              </a:graphicData>
+            </a:graphic>
+          </wp:inline>
+        </w:drawing>
+      </w:r>
+    </w:p>
+    <w:p>
+      <w:pPr>
+        <w:pStyle w:val="Sansinterligne"/>
+      </w:pPr>
+    </w:p>
+    <w:p>
+      <w:pPr>
+        <w:pStyle w:val="Sansinterligne"/>
+        <w:rPr>
+          <w:rFonts w:ascii="Cascadia Mono" w:hAnsi="Cascadia Mono" w:cs="Cascadia Mono"/>
+          <w:color w:val="000000"/>
+          <w:sz w:val="19"/>
+          <w:szCs w:val="19"/>
+        </w:rPr>
+      </w:pPr>
+      <w:r>
+        <w:t>Il faut juste rajouter une variable « int compteur ; » puis l’initialiser dans « </w:t>
+      </w:r>
+      <w:r>
+        <w:rPr>
+          <w:rFonts w:ascii="Cascadia Mono" w:hAnsi="Cascadia Mono" w:cs="Cascadia Mono"/>
+          <w:color w:val="000000"/>
+          <w:sz w:val="19"/>
+          <w:szCs w:val="19"/>
+        </w:rPr>
+        <w:t>InitializeComponent(</w:t>
+      </w:r>
+      <w:proofErr w:type="gramStart"/>
+      <w:r>
+        <w:rPr>
+          <w:rFonts w:ascii="Cascadia Mono" w:hAnsi="Cascadia Mono" w:cs="Cascadia Mono"/>
+          <w:color w:val="000000"/>
+          <w:sz w:val="19"/>
+          <w:szCs w:val="19"/>
+        </w:rPr>
+        <w:t>);</w:t>
+      </w:r>
+      <w:proofErr w:type="gramEnd"/>
+      <w:r>
+        <w:rPr>
+          <w:rFonts w:ascii="Cascadia Mono" w:hAnsi="Cascadia Mono" w:cs="Cascadia Mono"/>
+          <w:color w:val="000000"/>
+          <w:sz w:val="19"/>
+          <w:szCs w:val="19"/>
+        </w:rPr>
+        <w:t> », et l’incrémenter dans la Form désirée.</w:t>
+      </w:r>
+    </w:p>
+    <w:p>
+      <w:pPr>
+        <w:pStyle w:val="Sansinterligne"/>
+        <w:rPr>
+          <w:rFonts w:ascii="Cascadia Mono" w:hAnsi="Cascadia Mono" w:cs="Cascadia Mono"/>
+          <w:color w:val="000000"/>
+          <w:sz w:val="19"/>
+          <w:szCs w:val="19"/>
+        </w:rPr>
+      </w:pPr>
+      <w:r>
+        <w:rPr>
+          <w:rFonts w:ascii="Cascadia Mono" w:hAnsi="Cascadia Mono" w:cs="Cascadia Mono"/>
+          <w:color w:val="000000"/>
+          <w:sz w:val="19"/>
+          <w:szCs w:val="19"/>
+        </w:rPr>
+        <w:t>! si l’on ferme une fenêtre et que l’on en ouvre une autre le compteur continuera de compter l’unité supérieur à la dernière fenêtre créée. (Exemple si vous avez les fenêtres 1 à 4 que vous fermez les fenêtres 2 et 3 à l’ouverture d’une nouvelle fenêtre celle-ci portera le numéro 5).</w:t>
+      </w:r>
+    </w:p>
+    <w:p>
+      <w:pPr>
+        <w:pStyle w:val="Sansinterligne"/>
+        <w:rPr>
+          <w:rFonts w:ascii="Cascadia Mono" w:hAnsi="Cascadia Mono" w:cs="Cascadia Mono"/>
+          <w:color w:val="000000"/>
+          <w:sz w:val="19"/>
+          <w:szCs w:val="19"/>
+        </w:rPr>
+      </w:pPr>
+    </w:p>
+    <w:p>
+      <w:pPr>
+        <w:pStyle w:val="Sansinterligne"/>
+        <w:rPr>
+          <w:rFonts w:ascii="Cascadia Mono" w:hAnsi="Cascadia Mono" w:cs="Cascadia Mono"/>
+          <w:color w:val="000000"/>
+          <w:sz w:val="19"/>
+          <w:szCs w:val="19"/>
+        </w:rPr>
+      </w:pPr>
+      <w:r>
+        <w:rPr>
+          <w:rFonts w:ascii="Cascadia Mono" w:hAnsi="Cascadia Mono" w:cs="Cascadia Mono"/>
+          <w:color w:val="000000"/>
+          <w:sz w:val="19"/>
+          <w:szCs w:val="19"/>
+        </w:rPr>
+        <w:drawing>
+          <wp:inline distT="0" distB="0" distL="0" distR="0" wp14:anchorId="5428E914" wp14:editId="42A0E1AB">
+            <wp:extent cx="5760720" cy="1138555"/>
+            <wp:effectExtent l="0" t="0" r="0" b="4445"/>
+            <wp:docPr id="13" name="Image 13"/>
+            <wp:cNvGraphicFramePr>
+              <a:graphicFrameLocks xmlns:a="http://schemas.openxmlformats.org/drawingml/2006/main" noChangeAspect="1"/>
+            </wp:cNvGraphicFramePr>
+            <a:graphic xmlns:a="http://schemas.openxmlformats.org/drawingml/2006/main">
+              <a:graphicData uri="http://schemas.openxmlformats.org/drawingml/2006/picture">
+                <pic:pic xmlns:pic="http://schemas.openxmlformats.org/drawingml/2006/picture">
+                  <pic:nvPicPr>
+                    <pic:cNvPr id="1" name=""/>
+                    <pic:cNvPicPr/>
+                  </pic:nvPicPr>
+                  <pic:blipFill>
+                    <a:blip r:embed="rId14"/>
+                    <a:stretch>
+                      <a:fillRect/>
+                    </a:stretch>
+                  </pic:blipFill>
+                  <pic:spPr>
+                    <a:xfrm>
+                      <a:off x="0" y="0"/>
+                      <a:ext cx="5760720" cy="1138555"/>
+                    </a:xfrm>
+                    <a:prstGeom prst="rect">
+                      <a:avLst/>
+                    </a:prstGeom>
+                  </pic:spPr>
+                </pic:pic>
+              </a:graphicData>
+            </a:graphic>
+          </wp:inline>
+        </w:drawing>
+      </w:r>
+      <w:r>
+        <w:rPr>
+          <w:rFonts w:ascii="Cascadia Mono" w:hAnsi="Cascadia Mono" w:cs="Cascadia Mono"/>
+          <w:color w:val="000000"/>
+          <w:sz w:val="19"/>
+          <w:szCs w:val="19"/>
+        </w:rPr>
+        <w:t xml:space="preserve"> </w:t>
+      </w:r>
+    </w:p>
+    <w:p>
+      <w:pPr>
+        <w:pStyle w:val="Sansinterligne"/>
+        <w:rPr>
+          <w:rFonts w:ascii="Cascadia Mono" w:hAnsi="Cascadia Mono" w:cs="Cascadia Mono"/>
+          <w:color w:val="000000"/>
+          <w:sz w:val="19"/>
+          <w:szCs w:val="19"/>
+        </w:rPr>
+      </w:pPr>
+    </w:p>
+    <w:p>
+      <w:pPr>
+        <w:pStyle w:val="Sansinterligne"/>
+      </w:pPr>
+      <w:r>
+        <w:drawing>
+          <wp:inline distT="0" distB="0" distL="0" distR="0" wp14:anchorId="4444A681" wp14:editId="329B11A3">
+            <wp:extent cx="5760720" cy="1202055"/>
+            <wp:effectExtent l="0" t="0" r="0" b="0"/>
+            <wp:docPr id="14" name="Image 14"/>
+            <wp:cNvGraphicFramePr>
+              <a:graphicFrameLocks xmlns:a="http://schemas.openxmlformats.org/drawingml/2006/main" noChangeAspect="1"/>
+            </wp:cNvGraphicFramePr>
+            <a:graphic xmlns:a="http://schemas.openxmlformats.org/drawingml/2006/main">
+              <a:graphicData uri="http://schemas.openxmlformats.org/drawingml/2006/picture">
+                <pic:pic xmlns:pic="http://schemas.openxmlformats.org/drawingml/2006/picture">
+                  <pic:nvPicPr>
+                    <pic:cNvPr id="1" name=""/>
+                    <pic:cNvPicPr/>
+                  </pic:nvPicPr>
+                  <pic:blipFill>
+                    <a:blip r:embed="rId15"/>
+                    <a:stretch>
+                      <a:fillRect/>
+                    </a:stretch>
+                  </pic:blipFill>
+                  <pic:spPr>
+                    <a:xfrm>
+                      <a:off x="0" y="0"/>
+                      <a:ext cx="5760720" cy="1202055"/>
+                    </a:xfrm>
+                    <a:prstGeom prst="rect">
+                      <a:avLst/>
+                    </a:prstGeom>
+                  </pic:spPr>
+                </pic:pic>
+              </a:graphicData>
+            </a:graphic>
+          </wp:inline>
+        </w:drawing>
+      </w:r>
+    </w:p>
+    <w:p>
+      <w:pPr>
+        <w:pStyle w:val="Sansinterligne"/>
+      </w:pPr>
+    </w:p>
+    <w:p>
+      <w:pPr>
+        <w:pStyle w:val="Sansinterligne"/>
+      </w:pPr>
+    </w:p>
+    <w:p>
+      <w:pPr>
+        <w:pStyle w:val="Sansinterligne"/>
+      </w:pPr>
+    </w:p>
+    <w:p>
+      <w:pPr>
+        <w:pStyle w:val="Sansinterligne"/>
+      </w:pPr>
+    </w:p>
+    <w:p>
+      <w:pPr>
+        <w:pStyle w:val="Sansinterligne"/>
+      </w:pPr>
+      <w:r>
+        <w:t>10</w:t>
+      </w:r>
+      <w:r>
+        <w:t xml:space="preserve"> – </w:t>
+      </w:r>
+      <w:proofErr w:type="spellStart"/>
+      <w:r>
+        <w:t>FomLogin</w:t>
+      </w:r>
+      <w:proofErr w:type="spellEnd"/>
+    </w:p>
+    <w:p>
+      <w:pPr>
+        <w:pStyle w:val="Sansinterligne"/>
+      </w:pPr>
+    </w:p>
+    <w:p>
+      <w:pPr>
+        <w:pStyle w:val="Sansinterligne"/>
+      </w:pPr>
+      <w:r>
+        <w:rPr>
+          <w:noProof/>
+        </w:rPr>
+        <w:drawing>
+          <wp:inline distT="0" distB="0" distL="0" distR="0" wp14:anchorId="0F82C4B5" wp14:editId="26C1146B">
+            <wp:extent cx="4286848" cy="1867161"/>
+            <wp:effectExtent l="0" t="0" r="0" b="0"/>
+            <wp:docPr id="12" name="Image 12"/>
+            <wp:cNvGraphicFramePr>
+              <a:graphicFrameLocks xmlns:a="http://schemas.openxmlformats.org/drawingml/2006/main" noChangeAspect="1"/>
+            </wp:cNvGraphicFramePr>
+            <a:graphic xmlns:a="http://schemas.openxmlformats.org/drawingml/2006/main">
+              <a:graphicData uri="http://schemas.openxmlformats.org/drawingml/2006/picture">
+                <pic:pic xmlns:pic="http://schemas.openxmlformats.org/drawingml/2006/picture">
+                  <pic:nvPicPr>
+                    <pic:cNvPr id="1" name=""/>
+                    <pic:cNvPicPr/>
+                  </pic:nvPicPr>
+                  <pic:blipFill>
+                    <a:blip r:embed="rId16"/>
+                    <a:stretch>
+                      <a:fillRect/>
+                    </a:stretch>
+                  </pic:blipFill>
+                  <pic:spPr>
+                    <a:xfrm>
+                      <a:off x="0" y="0"/>
                       <a:ext cx="4286848" cy="1867161"/>
                     </a:xfrm>
                     <a:prstGeom prst="rect">
@@ -1845,23 +2146,9 @@
         <w:pStyle w:val="Sansinterligne"/>
       </w:pPr>
       <w:r>
+        <w:lastRenderedPageBreak/>
         <w:t>Créer la Form</w:t>
       </w:r>
-    </w:p>
-    <w:p>
-      <w:pPr>
-        <w:pStyle w:val="Sansinterligne"/>
-      </w:pPr>
-    </w:p>
-    <w:p>
-      <w:pPr>
-        <w:pStyle w:val="Sansinterligne"/>
-      </w:pPr>
-    </w:p>
-    <w:p>
-      <w:pPr>
-        <w:pStyle w:val="Sansinterligne"/>
-      </w:pPr>
     </w:p>
     <w:p>
       <w:pPr>

</xml_diff>

<commit_message>
senf 31 03 2023
</commit_message>
<xml_diff>
--- a/SavecdaJay/Winform/WinFormsMenusBarresDOutilsEDEtat/Création de la form.docx
+++ b/SavecdaJay/Winform/WinFormsMenusBarresDOutilsEDEtat/Création de la form.docx
@@ -1818,6 +1818,9 @@
         <w:pStyle w:val="Sansinterligne"/>
       </w:pPr>
       <w:r>
+        <w:rPr>
+          <w:noProof/>
+        </w:rPr>
         <w:drawing>
           <wp:inline distT="0" distB="0" distL="0" distR="0" wp14:anchorId="65106574" wp14:editId="66038B3F">
             <wp:extent cx="5760720" cy="1654810"/>
@@ -1873,6 +1876,7 @@
       <w:r>
         <w:t>Il faut juste rajouter une variable « int compteur ; » puis l’initialiser dans « </w:t>
       </w:r>
+      <w:proofErr w:type="gramStart"/>
       <w:r>
         <w:rPr>
           <w:rFonts w:ascii="Cascadia Mono" w:hAnsi="Cascadia Mono" w:cs="Cascadia Mono"/>
@@ -1882,7 +1886,7 @@
         </w:rPr>
         <w:t>InitializeComponent(</w:t>
       </w:r>
-      <w:proofErr w:type="gramStart"/>
+      <w:proofErr w:type="gramEnd"/>
       <w:r>
         <w:rPr>
           <w:rFonts w:ascii="Cascadia Mono" w:hAnsi="Cascadia Mono" w:cs="Cascadia Mono"/>
@@ -1890,38 +1894,39 @@
           <w:sz w:val="19"/>
           <w:szCs w:val="19"/>
         </w:rPr>
-        <w:t>);</w:t>
-      </w:r>
-      <w:proofErr w:type="gramEnd"/>
-      <w:r>
+        <w:t>); », et l’incrémenter dans la Form désirée.</w:t>
+      </w:r>
+    </w:p>
+    <w:p>
+      <w:pPr>
+        <w:pStyle w:val="Sansinterligne"/>
         <w:rPr>
           <w:rFonts w:ascii="Cascadia Mono" w:hAnsi="Cascadia Mono" w:cs="Cascadia Mono"/>
           <w:color w:val="000000"/>
           <w:sz w:val="19"/>
           <w:szCs w:val="19"/>
         </w:rPr>
-        <w:t> », et l’incrémenter dans la Form désirée.</w:t>
-      </w:r>
-    </w:p>
-    <w:p>
-      <w:pPr>
-        <w:pStyle w:val="Sansinterligne"/>
+      </w:pPr>
+      <w:r>
         <w:rPr>
           <w:rFonts w:ascii="Cascadia Mono" w:hAnsi="Cascadia Mono" w:cs="Cascadia Mono"/>
           <w:color w:val="000000"/>
           <w:sz w:val="19"/>
           <w:szCs w:val="19"/>
         </w:rPr>
-      </w:pPr>
-      <w:r>
+        <w:t>! si l’on ferme une fenêtre et que l’on en ouvre une autre le compteur continuera de compter l’unité supérieur à la dernière fenêtre créée. (Exemple si vous avez les fenêtres 1 à 4 que vous fermez les fenêtres 2 et 3 à l’ouverture d’une nouvelle fenêtre celle-ci portera le numéro 5).</w:t>
+      </w:r>
+    </w:p>
+    <w:p>
+      <w:pPr>
+        <w:pStyle w:val="Sansinterligne"/>
         <w:rPr>
           <w:rFonts w:ascii="Cascadia Mono" w:hAnsi="Cascadia Mono" w:cs="Cascadia Mono"/>
           <w:color w:val="000000"/>
           <w:sz w:val="19"/>
           <w:szCs w:val="19"/>
         </w:rPr>
-        <w:t>! si l’on ferme une fenêtre et que l’on en ouvre une autre le compteur continuera de compter l’unité supérieur à la dernière fenêtre créée. (Exemple si vous avez les fenêtres 1 à 4 que vous fermez les fenêtres 2 et 3 à l’ouverture d’une nouvelle fenêtre celle-ci portera le numéro 5).</w:t>
-      </w:r>
+      </w:pPr>
     </w:p>
     <w:p>
       <w:pPr>
@@ -1933,20 +1938,10 @@
           <w:szCs w:val="19"/>
         </w:rPr>
       </w:pPr>
-    </w:p>
-    <w:p>
-      <w:pPr>
-        <w:pStyle w:val="Sansinterligne"/>
+      <w:r>
         <w:rPr>
           <w:rFonts w:ascii="Cascadia Mono" w:hAnsi="Cascadia Mono" w:cs="Cascadia Mono"/>
-          <w:color w:val="000000"/>
-          <w:sz w:val="19"/>
-          <w:szCs w:val="19"/>
-        </w:rPr>
-      </w:pPr>
-      <w:r>
-        <w:rPr>
-          <w:rFonts w:ascii="Cascadia Mono" w:hAnsi="Cascadia Mono" w:cs="Cascadia Mono"/>
+          <w:noProof/>
           <w:color w:val="000000"/>
           <w:sz w:val="19"/>
           <w:szCs w:val="19"/>
@@ -2013,6 +2008,9 @@
         <w:pStyle w:val="Sansinterligne"/>
       </w:pPr>
       <w:r>
+        <w:rPr>
+          <w:noProof/>
+        </w:rPr>
         <w:drawing>
           <wp:inline distT="0" distB="0" distL="0" distR="0" wp14:anchorId="4444A681" wp14:editId="329B11A3">
             <wp:extent cx="5760720" cy="1202055"/>
@@ -2059,29 +2057,572 @@
       <w:pPr>
         <w:pStyle w:val="Sansinterligne"/>
       </w:pPr>
-    </w:p>
-    <w:p>
-      <w:pPr>
-        <w:pStyle w:val="Sansinterligne"/>
-      </w:pPr>
-    </w:p>
-    <w:p>
-      <w:pPr>
-        <w:pStyle w:val="Sansinterligne"/>
-      </w:pPr>
-    </w:p>
-    <w:p>
-      <w:pPr>
-        <w:pStyle w:val="Sansinterligne"/>
-      </w:pPr>
-      <w:r>
-        <w:t>10</w:t>
-      </w:r>
-      <w:r>
+      <w:r>
+        <w:t>S</w:t>
+      </w:r>
+      <w:r>
+        <w:t xml:space="preserve">i l’on veut compter </w:t>
+      </w:r>
+      <w:proofErr w:type="gramStart"/>
+      <w:r>
+        <w:t>toutes les fenêtre</w:t>
+      </w:r>
+      <w:proofErr w:type="gramEnd"/>
+      <w:r>
+        <w:t xml:space="preserve">, même </w:t>
+      </w:r>
+      <w:r>
+        <w:t>procédure</w:t>
+      </w:r>
+      <w:r>
+        <w:t xml:space="preserve"> de déclaration du compteur, initialisation puis</w:t>
+      </w:r>
+      <w:r>
+        <w:t xml:space="preserve"> on créé une </w:t>
+      </w:r>
+      <w:r>
+        <w:t>méthode générique qui s’applique sur n’importe quelle « Form »</w:t>
+      </w:r>
+    </w:p>
+    <w:p>
+      <w:pPr>
+        <w:pStyle w:val="Sansinterligne"/>
+      </w:pPr>
+    </w:p>
+    <w:p>
+      <w:pPr>
+        <w:pStyle w:val="Sansinterligne"/>
+      </w:pPr>
+      <w:r>
+        <w:drawing>
+          <wp:inline distT="0" distB="0" distL="0" distR="0" wp14:anchorId="56D7E425" wp14:editId="6BBC9AD5">
+            <wp:extent cx="5760720" cy="1306830"/>
+            <wp:effectExtent l="0" t="0" r="0" b="7620"/>
+            <wp:docPr id="18" name="Image 18" descr="Une image contenant texte&#10;&#10;Description générée automatiquement"/>
+            <wp:cNvGraphicFramePr>
+              <a:graphicFrameLocks xmlns:a="http://schemas.openxmlformats.org/drawingml/2006/main" noChangeAspect="1"/>
+            </wp:cNvGraphicFramePr>
+            <a:graphic xmlns:a="http://schemas.openxmlformats.org/drawingml/2006/main">
+              <a:graphicData uri="http://schemas.openxmlformats.org/drawingml/2006/picture">
+                <pic:pic xmlns:pic="http://schemas.openxmlformats.org/drawingml/2006/picture">
+                  <pic:nvPicPr>
+                    <pic:cNvPr id="18" name="Image 18" descr="Une image contenant texte&#10;&#10;Description générée automatiquement"/>
+                    <pic:cNvPicPr/>
+                  </pic:nvPicPr>
+                  <pic:blipFill>
+                    <a:blip r:embed="rId16"/>
+                    <a:stretch>
+                      <a:fillRect/>
+                    </a:stretch>
+                  </pic:blipFill>
+                  <pic:spPr>
+                    <a:xfrm>
+                      <a:off x="0" y="0"/>
+                      <a:ext cx="5760720" cy="1306830"/>
+                    </a:xfrm>
+                    <a:prstGeom prst="rect">
+                      <a:avLst/>
+                    </a:prstGeom>
+                  </pic:spPr>
+                </pic:pic>
+              </a:graphicData>
+            </a:graphic>
+          </wp:inline>
+        </w:drawing>
+      </w:r>
+    </w:p>
+    <w:p>
+      <w:pPr>
+        <w:pStyle w:val="Sansinterligne"/>
+      </w:pPr>
+    </w:p>
+    <w:p>
+      <w:pPr>
+        <w:pStyle w:val="Sansinterligne"/>
+      </w:pPr>
+      <w:proofErr w:type="gramStart"/>
+      <w:r>
+        <w:t>et</w:t>
+      </w:r>
+      <w:proofErr w:type="gramEnd"/>
+      <w:r>
+        <w:t xml:space="preserve"> l’on positionne la fonction dans la Form désirée.</w:t>
+      </w:r>
+    </w:p>
+    <w:p>
+      <w:pPr>
+        <w:pStyle w:val="Sansinterligne"/>
+      </w:pPr>
+    </w:p>
+    <w:p>
+      <w:pPr>
+        <w:pStyle w:val="Sansinterligne"/>
+      </w:pPr>
+      <w:r>
+        <w:drawing>
+          <wp:inline distT="0" distB="0" distL="0" distR="0" wp14:anchorId="24AD318F" wp14:editId="7D4DDBF7">
+            <wp:extent cx="5760720" cy="614680"/>
+            <wp:effectExtent l="0" t="0" r="0" b="0"/>
+            <wp:docPr id="16" name="Image 16"/>
+            <wp:cNvGraphicFramePr>
+              <a:graphicFrameLocks xmlns:a="http://schemas.openxmlformats.org/drawingml/2006/main" noChangeAspect="1"/>
+            </wp:cNvGraphicFramePr>
+            <a:graphic xmlns:a="http://schemas.openxmlformats.org/drawingml/2006/main">
+              <a:graphicData uri="http://schemas.openxmlformats.org/drawingml/2006/picture">
+                <pic:pic xmlns:pic="http://schemas.openxmlformats.org/drawingml/2006/picture">
+                  <pic:nvPicPr>
+                    <pic:cNvPr id="1" name=""/>
+                    <pic:cNvPicPr/>
+                  </pic:nvPicPr>
+                  <pic:blipFill>
+                    <a:blip r:embed="rId17"/>
+                    <a:stretch>
+                      <a:fillRect/>
+                    </a:stretch>
+                  </pic:blipFill>
+                  <pic:spPr>
+                    <a:xfrm>
+                      <a:off x="0" y="0"/>
+                      <a:ext cx="5760720" cy="614680"/>
+                    </a:xfrm>
+                    <a:prstGeom prst="rect">
+                      <a:avLst/>
+                    </a:prstGeom>
+                  </pic:spPr>
+                </pic:pic>
+              </a:graphicData>
+            </a:graphic>
+          </wp:inline>
+        </w:drawing>
+      </w:r>
+    </w:p>
+    <w:p>
+      <w:pPr>
+        <w:pStyle w:val="Sansinterligne"/>
+        <w:rPr>
+          <w:b/>
+          <w:bCs/>
+          <w:u w:val="single"/>
+        </w:rPr>
+      </w:pPr>
+      <w:r>
+        <w:rPr>
+          <w:b/>
+          <w:bCs/>
+          <w:u w:val="single"/>
+        </w:rPr>
+        <w:lastRenderedPageBreak/>
+        <w:t xml:space="preserve">9 – affichage des derniers </w:t>
+      </w:r>
+      <w:r>
+        <w:rPr>
+          <w:b/>
+          <w:bCs/>
+          <w:u w:val="single"/>
+        </w:rPr>
+        <w:t>évènements</w:t>
+      </w:r>
+      <w:r>
+        <w:rPr>
+          <w:b/>
+          <w:bCs/>
+          <w:u w:val="single"/>
+        </w:rPr>
+        <w:t xml:space="preserve"> dans le ToolStripLabel</w:t>
+      </w:r>
+    </w:p>
+    <w:p>
+      <w:pPr>
+        <w:pStyle w:val="Sansinterligne"/>
+      </w:pPr>
+    </w:p>
+    <w:p>
+      <w:pPr>
+        <w:pStyle w:val="Sansinterligne"/>
+      </w:pPr>
+      <w:r>
+        <w:t xml:space="preserve">On va se servir de la méthode générique qui s’applique sur les </w:t>
+      </w:r>
+      <w:r>
+        <w:t>Forms</w:t>
+      </w:r>
+    </w:p>
+    <w:p>
+      <w:pPr>
+        <w:pStyle w:val="Sansinterligne"/>
+      </w:pPr>
+    </w:p>
+    <w:p>
+      <w:pPr>
+        <w:pStyle w:val="Sansinterligne"/>
+      </w:pPr>
+      <w:r>
+        <w:drawing>
+          <wp:inline distT="0" distB="0" distL="0" distR="0" wp14:anchorId="2D9C0DD6" wp14:editId="7B272EB6">
+            <wp:extent cx="5760720" cy="1306830"/>
+            <wp:effectExtent l="0" t="0" r="0" b="7620"/>
+            <wp:docPr id="19" name="Image 19" descr="Une image contenant texte&#10;&#10;Description générée automatiquement"/>
+            <wp:cNvGraphicFramePr>
+              <a:graphicFrameLocks xmlns:a="http://schemas.openxmlformats.org/drawingml/2006/main" noChangeAspect="1"/>
+            </wp:cNvGraphicFramePr>
+            <a:graphic xmlns:a="http://schemas.openxmlformats.org/drawingml/2006/main">
+              <a:graphicData uri="http://schemas.openxmlformats.org/drawingml/2006/picture">
+                <pic:pic xmlns:pic="http://schemas.openxmlformats.org/drawingml/2006/picture">
+                  <pic:nvPicPr>
+                    <pic:cNvPr id="19" name="Image 19" descr="Une image contenant texte&#10;&#10;Description générée automatiquement"/>
+                    <pic:cNvPicPr/>
+                  </pic:nvPicPr>
+                  <pic:blipFill>
+                    <a:blip r:embed="rId16"/>
+                    <a:stretch>
+                      <a:fillRect/>
+                    </a:stretch>
+                  </pic:blipFill>
+                  <pic:spPr>
+                    <a:xfrm>
+                      <a:off x="0" y="0"/>
+                      <a:ext cx="5760720" cy="1306830"/>
+                    </a:xfrm>
+                    <a:prstGeom prst="rect">
+                      <a:avLst/>
+                    </a:prstGeom>
+                  </pic:spPr>
+                </pic:pic>
+              </a:graphicData>
+            </a:graphic>
+          </wp:inline>
+        </w:drawing>
+      </w:r>
+    </w:p>
+    <w:p>
+      <w:pPr>
+        <w:pStyle w:val="Sansinterligne"/>
+      </w:pPr>
+    </w:p>
+    <w:p>
+      <w:pPr>
+        <w:pStyle w:val="Sansinterligne"/>
+      </w:pPr>
+      <w:proofErr w:type="gramStart"/>
+      <w:r>
+        <w:t>puis</w:t>
+      </w:r>
+      <w:proofErr w:type="gramEnd"/>
+      <w:r>
+        <w:t xml:space="preserve"> créer 2 méthodes </w:t>
+      </w:r>
+      <w:r>
+        <w:t>une qui indiquera l’ouverture de fenêtre et l’autre la fermeture</w:t>
+      </w:r>
+      <w:r>
+        <w:t xml:space="preserve"> ce qui apparaitra dans le ToolStripLabel.</w:t>
+      </w:r>
+    </w:p>
+    <w:p>
+      <w:pPr>
+        <w:pStyle w:val="Sansinterligne"/>
+      </w:pPr>
+    </w:p>
+    <w:p>
+      <w:pPr>
+        <w:pStyle w:val="Sansinterligne"/>
+      </w:pPr>
+      <w:r>
+        <w:drawing>
+          <wp:inline distT="0" distB="0" distL="0" distR="0" wp14:anchorId="1E2DD501" wp14:editId="425DC18B">
+            <wp:extent cx="5760720" cy="1203325"/>
+            <wp:effectExtent l="0" t="0" r="0" b="0"/>
+            <wp:docPr id="20" name="Image 20" descr="Une image contenant texte&#10;&#10;Description générée automatiquement"/>
+            <wp:cNvGraphicFramePr>
+              <a:graphicFrameLocks xmlns:a="http://schemas.openxmlformats.org/drawingml/2006/main" noChangeAspect="1"/>
+            </wp:cNvGraphicFramePr>
+            <a:graphic xmlns:a="http://schemas.openxmlformats.org/drawingml/2006/main">
+              <a:graphicData uri="http://schemas.openxmlformats.org/drawingml/2006/picture">
+                <pic:pic xmlns:pic="http://schemas.openxmlformats.org/drawingml/2006/picture">
+                  <pic:nvPicPr>
+                    <pic:cNvPr id="20" name="Image 20" descr="Une image contenant texte&#10;&#10;Description générée automatiquement"/>
+                    <pic:cNvPicPr/>
+                  </pic:nvPicPr>
+                  <pic:blipFill>
+                    <a:blip r:embed="rId18"/>
+                    <a:stretch>
+                      <a:fillRect/>
+                    </a:stretch>
+                  </pic:blipFill>
+                  <pic:spPr>
+                    <a:xfrm>
+                      <a:off x="0" y="0"/>
+                      <a:ext cx="5760720" cy="1203325"/>
+                    </a:xfrm>
+                    <a:prstGeom prst="rect">
+                      <a:avLst/>
+                    </a:prstGeom>
+                  </pic:spPr>
+                </pic:pic>
+              </a:graphicData>
+            </a:graphic>
+          </wp:inline>
+        </w:drawing>
+      </w:r>
+    </w:p>
+    <w:p>
+      <w:pPr>
+        <w:pStyle w:val="Sansinterligne"/>
+      </w:pPr>
+    </w:p>
+    <w:p>
+      <w:pPr>
+        <w:pStyle w:val="Sansinterligne"/>
+        <w:rPr>
+          <w:b/>
+          <w:bCs/>
+          <w:u w:val="single"/>
+        </w:rPr>
+      </w:pPr>
+      <w:r>
+        <w:rPr>
+          <w:b/>
+          <w:bCs/>
+          <w:u w:val="single"/>
+        </w:rPr>
+        <w:t>1</w:t>
+      </w:r>
+      <w:r>
+        <w:rPr>
+          <w:b/>
+          <w:bCs/>
+          <w:u w:val="single"/>
+        </w:rPr>
+        <w:t>0</w:t>
+      </w:r>
+      <w:r>
+        <w:rPr>
+          <w:b/>
+          <w:bCs/>
+          <w:u w:val="single"/>
+        </w:rPr>
+        <w:t xml:space="preserve"> - Et pour finir</w:t>
+      </w:r>
+    </w:p>
+    <w:p>
+      <w:pPr>
+        <w:pStyle w:val="Sansinterligne"/>
+        <w:rPr>
+          <w:b/>
+          <w:bCs/>
+          <w:u w:val="single"/>
+        </w:rPr>
+      </w:pPr>
+    </w:p>
+    <w:p>
+      <w:pPr>
+        <w:pStyle w:val="Sansinterligne"/>
+      </w:pPr>
+      <w:r>
+        <w:t xml:space="preserve">Lorsque l’on </w:t>
+      </w:r>
+      <w:proofErr w:type="spellStart"/>
+      <w:r>
+        <w:t>choisi</w:t>
+      </w:r>
+      <w:proofErr w:type="spellEnd"/>
+      <w:r>
+        <w:t xml:space="preserve"> onglet phase </w:t>
+      </w:r>
+      <w:proofErr w:type="gramStart"/>
+      <w:r>
+        <w:t>2  «</w:t>
+      </w:r>
+      <w:proofErr w:type="gramEnd"/>
+      <w:r>
+        <w:t> Les contrôle »  dans la version originale à la fermeture il y a une message box de confirmation qui apparait.</w:t>
+      </w:r>
+    </w:p>
+    <w:p>
+      <w:pPr>
+        <w:pStyle w:val="Sansinterligne"/>
+      </w:pPr>
+    </w:p>
+    <w:p>
+      <w:pPr>
+        <w:pStyle w:val="Sansinterligne"/>
+        <w:rPr>
+          <w:noProof/>
+        </w:rPr>
+      </w:pPr>
+      <w:r>
+        <w:drawing>
+          <wp:inline distT="0" distB="0" distL="0" distR="0" wp14:anchorId="56C0202D" wp14:editId="239F3FD5">
+            <wp:extent cx="2137339" cy="1361564"/>
+            <wp:effectExtent l="0" t="0" r="0" b="0"/>
+            <wp:docPr id="21" name="Image 21"/>
+            <wp:cNvGraphicFramePr>
+              <a:graphicFrameLocks xmlns:a="http://schemas.openxmlformats.org/drawingml/2006/main" noChangeAspect="1"/>
+            </wp:cNvGraphicFramePr>
+            <a:graphic xmlns:a="http://schemas.openxmlformats.org/drawingml/2006/main">
+              <a:graphicData uri="http://schemas.openxmlformats.org/drawingml/2006/picture">
+                <pic:pic xmlns:pic="http://schemas.openxmlformats.org/drawingml/2006/picture">
+                  <pic:nvPicPr>
+                    <pic:cNvPr id="1" name=""/>
+                    <pic:cNvPicPr/>
+                  </pic:nvPicPr>
+                  <pic:blipFill>
+                    <a:blip r:embed="rId19"/>
+                    <a:stretch>
+                      <a:fillRect/>
+                    </a:stretch>
+                  </pic:blipFill>
+                  <pic:spPr>
+                    <a:xfrm>
+                      <a:off x="0" y="0"/>
+                      <a:ext cx="2151235" cy="1370416"/>
+                    </a:xfrm>
+                    <a:prstGeom prst="rect">
+                      <a:avLst/>
+                    </a:prstGeom>
+                  </pic:spPr>
+                </pic:pic>
+              </a:graphicData>
+            </a:graphic>
+          </wp:inline>
+        </w:drawing>
+      </w:r>
+      <w:r>
+        <w:rPr>
+          <w:noProof/>
+        </w:rPr>
+        <w:t xml:space="preserve"> </w:t>
+      </w:r>
+      <w:r>
+        <w:drawing>
+          <wp:inline distT="0" distB="0" distL="0" distR="0" wp14:anchorId="2F608DEB" wp14:editId="26314B69">
+            <wp:extent cx="1121729" cy="746105"/>
+            <wp:effectExtent l="0" t="0" r="2540" b="0"/>
+            <wp:docPr id="22" name="Image 22"/>
+            <wp:cNvGraphicFramePr>
+              <a:graphicFrameLocks xmlns:a="http://schemas.openxmlformats.org/drawingml/2006/main" noChangeAspect="1"/>
+            </wp:cNvGraphicFramePr>
+            <a:graphic xmlns:a="http://schemas.openxmlformats.org/drawingml/2006/main">
+              <a:graphicData uri="http://schemas.openxmlformats.org/drawingml/2006/picture">
+                <pic:pic xmlns:pic="http://schemas.openxmlformats.org/drawingml/2006/picture">
+                  <pic:nvPicPr>
+                    <pic:cNvPr id="1" name=""/>
+                    <pic:cNvPicPr/>
+                  </pic:nvPicPr>
+                  <pic:blipFill>
+                    <a:blip r:embed="rId20"/>
+                    <a:stretch>
+                      <a:fillRect/>
+                    </a:stretch>
+                  </pic:blipFill>
+                  <pic:spPr>
+                    <a:xfrm>
+                      <a:off x="0" y="0"/>
+                      <a:ext cx="1139045" cy="757622"/>
+                    </a:xfrm>
+                    <a:prstGeom prst="rect">
+                      <a:avLst/>
+                    </a:prstGeom>
+                  </pic:spPr>
+                </pic:pic>
+              </a:graphicData>
+            </a:graphic>
+          </wp:inline>
+        </w:drawing>
+      </w:r>
+    </w:p>
+    <w:p>
+      <w:pPr>
+        <w:pStyle w:val="Sansinterligne"/>
+        <w:rPr>
+          <w:noProof/>
+        </w:rPr>
+      </w:pPr>
+      <w:r>
+        <w:rPr>
+          <w:noProof/>
+        </w:rPr>
+        <w:t>En revanche on ne souhaite pas qu’elle apparaisse dans la version Mdi, il faut alors rajouter une ligne dans l’évenement « formClosing » pour gerer ce problème.(partie surlignée en jaune)</w:t>
+      </w:r>
+      <w:r>
+        <w:drawing>
+          <wp:inline distT="0" distB="0" distL="0" distR="0" wp14:anchorId="3C98A75C" wp14:editId="728FF80C">
+            <wp:extent cx="5760720" cy="2258695"/>
+            <wp:effectExtent l="0" t="0" r="0" b="8255"/>
+            <wp:docPr id="23" name="Image 23" descr="Une image contenant texte&#10;&#10;Description générée automatiquement"/>
+            <wp:cNvGraphicFramePr>
+              <a:graphicFrameLocks xmlns:a="http://schemas.openxmlformats.org/drawingml/2006/main" noChangeAspect="1"/>
+            </wp:cNvGraphicFramePr>
+            <a:graphic xmlns:a="http://schemas.openxmlformats.org/drawingml/2006/main">
+              <a:graphicData uri="http://schemas.openxmlformats.org/drawingml/2006/picture">
+                <pic:pic xmlns:pic="http://schemas.openxmlformats.org/drawingml/2006/picture">
+                  <pic:nvPicPr>
+                    <pic:cNvPr id="23" name="Image 23" descr="Une image contenant texte&#10;&#10;Description générée automatiquement"/>
+                    <pic:cNvPicPr/>
+                  </pic:nvPicPr>
+                  <pic:blipFill>
+                    <a:blip r:embed="rId21"/>
+                    <a:stretch>
+                      <a:fillRect/>
+                    </a:stretch>
+                  </pic:blipFill>
+                  <pic:spPr>
+                    <a:xfrm>
+                      <a:off x="0" y="0"/>
+                      <a:ext cx="5760720" cy="2258695"/>
+                    </a:xfrm>
+                    <a:prstGeom prst="rect">
+                      <a:avLst/>
+                    </a:prstGeom>
+                  </pic:spPr>
+                </pic:pic>
+              </a:graphicData>
+            </a:graphic>
+          </wp:inline>
+        </w:drawing>
+      </w:r>
+    </w:p>
+    <w:p>
+      <w:pPr>
+        <w:pStyle w:val="Sansinterligne"/>
+        <w:rPr>
+          <w:b/>
+          <w:bCs/>
+          <w:u w:val="single"/>
+        </w:rPr>
+      </w:pPr>
+      <w:r>
+        <w:rPr>
+          <w:b/>
+          <w:bCs/>
+          <w:u w:val="single"/>
+        </w:rPr>
+        <w:lastRenderedPageBreak/>
+        <w:t>1</w:t>
+      </w:r>
+      <w:r>
+        <w:rPr>
+          <w:b/>
+          <w:bCs/>
+          <w:u w:val="single"/>
+        </w:rPr>
+        <w:t>1</w:t>
+      </w:r>
+      <w:r>
+        <w:rPr>
+          <w:b/>
+          <w:bCs/>
+          <w:u w:val="single"/>
+        </w:rPr>
         <w:t xml:space="preserve"> – </w:t>
       </w:r>
       <w:proofErr w:type="spellStart"/>
       <w:r>
+        <w:rPr>
+          <w:b/>
+          <w:bCs/>
+          <w:u w:val="single"/>
+        </w:rPr>
         <w:t>FomLogin</w:t>
       </w:r>
       <w:proofErr w:type="spellEnd"/>
@@ -2096,13 +2637,21 @@
         <w:pStyle w:val="Sansinterligne"/>
       </w:pPr>
       <w:r>
+        <w:t>Créer la Form</w:t>
+      </w:r>
+    </w:p>
+    <w:p>
+      <w:pPr>
+        <w:pStyle w:val="Sansinterligne"/>
+      </w:pPr>
+      <w:r>
         <w:rPr>
           <w:noProof/>
         </w:rPr>
         <w:drawing>
-          <wp:inline distT="0" distB="0" distL="0" distR="0" wp14:anchorId="0F82C4B5" wp14:editId="26C1146B">
-            <wp:extent cx="4286848" cy="1867161"/>
-            <wp:effectExtent l="0" t="0" r="0" b="0"/>
+          <wp:inline distT="0" distB="0" distL="0" distR="0" wp14:anchorId="0F82C4B5" wp14:editId="0B397D16">
+            <wp:extent cx="2064412" cy="791653"/>
+            <wp:effectExtent l="0" t="0" r="0" b="8890"/>
             <wp:docPr id="12" name="Image 12"/>
             <wp:cNvGraphicFramePr>
               <a:graphicFrameLocks xmlns:a="http://schemas.openxmlformats.org/drawingml/2006/main" noChangeAspect="1"/>
@@ -2115,7 +2664,7 @@
                     <pic:cNvPicPr/>
                   </pic:nvPicPr>
                   <pic:blipFill>
-                    <a:blip r:embed="rId16"/>
+                    <a:blip r:embed="rId22"/>
                     <a:stretch>
                       <a:fillRect/>
                     </a:stretch>
@@ -2123,7 +2672,7 @@
                   <pic:spPr>
                     <a:xfrm>
                       <a:off x="0" y="0"/>
-                      <a:ext cx="4286848" cy="1867161"/>
+                      <a:ext cx="2084164" cy="799227"/>
                     </a:xfrm>
                     <a:prstGeom prst="rect">
                       <a:avLst/>
@@ -2140,54 +2689,226 @@
       <w:pPr>
         <w:pStyle w:val="Sansinterligne"/>
       </w:pPr>
-    </w:p>
-    <w:p>
-      <w:pPr>
-        <w:pStyle w:val="Sansinterligne"/>
-      </w:pPr>
-      <w:r>
+      <w:proofErr w:type="gramStart"/>
+      <w:r>
+        <w:t>et</w:t>
+      </w:r>
+      <w:proofErr w:type="gramEnd"/>
+      <w:r>
+        <w:t xml:space="preserve"> la programmer</w:t>
+      </w:r>
+      <w:r>
+        <w:t xml:space="preserve"> </w:t>
+      </w:r>
+    </w:p>
+    <w:p>
+      <w:pPr>
+        <w:pStyle w:val="Sansinterligne"/>
+      </w:pPr>
+    </w:p>
+    <w:p>
+      <w:pPr>
+        <w:pStyle w:val="Sansinterligne"/>
+      </w:pPr>
+      <w:r>
+        <w:drawing>
+          <wp:inline distT="0" distB="0" distL="0" distR="0" wp14:anchorId="583986FA" wp14:editId="4E96CA84">
+            <wp:extent cx="5760720" cy="3393939"/>
+            <wp:effectExtent l="0" t="0" r="0" b="0"/>
+            <wp:docPr id="24" name="Image 24" descr="Une image contenant texte&#10;&#10;Description générée automatiquement"/>
+            <wp:cNvGraphicFramePr>
+              <a:graphicFrameLocks xmlns:a="http://schemas.openxmlformats.org/drawingml/2006/main" noChangeAspect="1"/>
+            </wp:cNvGraphicFramePr>
+            <a:graphic xmlns:a="http://schemas.openxmlformats.org/drawingml/2006/main">
+              <a:graphicData uri="http://schemas.openxmlformats.org/drawingml/2006/picture">
+                <pic:pic xmlns:pic="http://schemas.openxmlformats.org/drawingml/2006/picture">
+                  <pic:nvPicPr>
+                    <pic:cNvPr id="24" name="Image 24" descr="Une image contenant texte&#10;&#10;Description générée automatiquement"/>
+                    <pic:cNvPicPr/>
+                  </pic:nvPicPr>
+                  <pic:blipFill>
+                    <a:blip r:embed="rId23"/>
+                    <a:stretch>
+                      <a:fillRect/>
+                    </a:stretch>
+                  </pic:blipFill>
+                  <pic:spPr>
+                    <a:xfrm>
+                      <a:off x="0" y="0"/>
+                      <a:ext cx="5794847" cy="3414045"/>
+                    </a:xfrm>
+                    <a:prstGeom prst="rect">
+                      <a:avLst/>
+                    </a:prstGeom>
+                  </pic:spPr>
+                </pic:pic>
+              </a:graphicData>
+            </a:graphic>
+          </wp:inline>
+        </w:drawing>
+      </w:r>
+    </w:p>
+    <w:p>
+      <w:pPr>
+        <w:pStyle w:val="Sansinterligne"/>
+      </w:pPr>
+    </w:p>
+    <w:p>
+      <w:pPr>
+        <w:pStyle w:val="Sansinterligne"/>
+      </w:pPr>
+      <w:r>
+        <w:t>Dans la Form (Mdi)</w:t>
+      </w:r>
+    </w:p>
+    <w:p>
+      <w:pPr>
+        <w:pStyle w:val="Sansinterligne"/>
+      </w:pPr>
+      <w:r>
+        <w:t xml:space="preserve"> Ici le login par choix personnel sera </w:t>
+      </w:r>
+      <w:r>
+        <w:t>lancé lorsque l’on cliquera sur s’identifier du toolStripButton</w:t>
+      </w:r>
+    </w:p>
+    <w:p>
+      <w:pPr>
+        <w:pStyle w:val="Sansinterligne"/>
+      </w:pPr>
+    </w:p>
+    <w:p>
+      <w:pPr>
+        <w:pStyle w:val="Sansinterligne"/>
+      </w:pPr>
+      <w:r>
+        <w:t xml:space="preserve">Il faut ici créer une </w:t>
+      </w:r>
+      <w:r>
+        <w:t>nouvelle « </w:t>
+      </w:r>
+      <w:r>
+        <w:t>FormLogin</w:t>
+      </w:r>
+      <w:r>
+        <w:t> »</w:t>
+      </w:r>
+    </w:p>
+    <w:p>
+      <w:pPr>
+        <w:pStyle w:val="Sansinterligne"/>
+      </w:pPr>
+      <w:r>
+        <w:t>Puis créer un évènement « FormClosing</w:t>
+      </w:r>
+      <w:r>
+        <w:t xml:space="preserve"> » qui fera appel à </w:t>
+      </w:r>
+      <w:r>
+        <w:t>la fonction « ConnectionValide » de la « FormLogin » originale afin de fermer la fenêtre Login si les login et mots de passe saisi sont correctes.</w:t>
+      </w:r>
+    </w:p>
+    <w:p>
+      <w:pPr>
+        <w:pStyle w:val="Sansinterligne"/>
+      </w:pPr>
+      <w:proofErr w:type="gramStart"/>
+      <w:r>
+        <w:t>et</w:t>
+      </w:r>
+      <w:proofErr w:type="gramEnd"/>
+      <w:r>
+        <w:t xml:space="preserve"> par la même occasion activera les boutons.</w:t>
+      </w:r>
+      <w:r>
+        <w:drawing>
+          <wp:inline distT="0" distB="0" distL="0" distR="0" wp14:anchorId="02AB24C5" wp14:editId="289A9060">
+            <wp:extent cx="5760720" cy="2255520"/>
+            <wp:effectExtent l="0" t="0" r="0" b="0"/>
+            <wp:docPr id="25" name="Image 25" descr="Une image contenant texte&#10;&#10;Description générée automatiquement"/>
+            <wp:cNvGraphicFramePr>
+              <a:graphicFrameLocks xmlns:a="http://schemas.openxmlformats.org/drawingml/2006/main" noChangeAspect="1"/>
+            </wp:cNvGraphicFramePr>
+            <a:graphic xmlns:a="http://schemas.openxmlformats.org/drawingml/2006/main">
+              <a:graphicData uri="http://schemas.openxmlformats.org/drawingml/2006/picture">
+                <pic:pic xmlns:pic="http://schemas.openxmlformats.org/drawingml/2006/picture">
+                  <pic:nvPicPr>
+                    <pic:cNvPr id="25" name="Image 25" descr="Une image contenant texte&#10;&#10;Description générée automatiquement"/>
+                    <pic:cNvPicPr/>
+                  </pic:nvPicPr>
+                  <pic:blipFill>
+                    <a:blip r:embed="rId24"/>
+                    <a:stretch>
+                      <a:fillRect/>
+                    </a:stretch>
+                  </pic:blipFill>
+                  <pic:spPr>
+                    <a:xfrm>
+                      <a:off x="0" y="0"/>
+                      <a:ext cx="5760720" cy="2255520"/>
+                    </a:xfrm>
+                    <a:prstGeom prst="rect">
+                      <a:avLst/>
+                    </a:prstGeom>
+                  </pic:spPr>
+                </pic:pic>
+              </a:graphicData>
+            </a:graphic>
+          </wp:inline>
+        </w:drawing>
+      </w:r>
+    </w:p>
+    <w:p>
+      <w:pPr>
+        <w:pStyle w:val="Sansinterligne"/>
+        <w:rPr>
+          <w:b/>
+          <w:bCs/>
+          <w:u w:val="single"/>
+        </w:rPr>
+      </w:pPr>
+      <w:r>
+        <w:rPr>
+          <w:b/>
+          <w:bCs/>
+          <w:u w:val="single"/>
+        </w:rPr>
         <w:lastRenderedPageBreak/>
-        <w:t>Créer la Form</w:t>
-      </w:r>
-    </w:p>
-    <w:p>
-      <w:pPr>
-        <w:pStyle w:val="Sansinterligne"/>
-      </w:pPr>
-    </w:p>
-    <w:p>
-      <w:pPr>
-        <w:pStyle w:val="Sansinterligne"/>
-      </w:pPr>
-    </w:p>
-    <w:p>
-      <w:pPr>
-        <w:pStyle w:val="Sansinterligne"/>
-      </w:pPr>
-    </w:p>
-    <w:p>
-      <w:pPr>
-        <w:pStyle w:val="Sansinterligne"/>
-      </w:pPr>
-    </w:p>
-    <w:p>
-      <w:pPr>
-        <w:pStyle w:val="Sansinterligne"/>
-      </w:pPr>
-    </w:p>
-    <w:p>
-      <w:pPr>
-        <w:pStyle w:val="Sansinterligne"/>
-      </w:pPr>
-    </w:p>
-    <w:p>
-      <w:pPr>
-        <w:pStyle w:val="Sansinterligne"/>
-      </w:pPr>
-    </w:p>
-    <w:p>
-      <w:pPr>
-        <w:pStyle w:val="Sansinterligne"/>
+        <w:t xml:space="preserve">12 – La « FormLogin » devient </w:t>
+      </w:r>
+      <w:r>
+        <w:rPr>
+          <w:b/>
+          <w:bCs/>
+          <w:u w:val="single"/>
+        </w:rPr>
+        <w:t>P</w:t>
+      </w:r>
+      <w:r>
+        <w:rPr>
+          <w:b/>
+          <w:bCs/>
+          <w:u w:val="single"/>
+        </w:rPr>
+        <w:t>arent et lance « </w:t>
+      </w:r>
+      <w:r>
+        <w:rPr>
+          <w:b/>
+          <w:bCs/>
+          <w:u w:val="single"/>
+        </w:rPr>
+        <w:t>FormCreationFormulaire »</w:t>
+      </w:r>
+    </w:p>
+    <w:p>
+      <w:pPr>
+        <w:pStyle w:val="Sansinterligne"/>
+        <w:rPr>
+          <w:b/>
+          <w:bCs/>
+          <w:u w:val="single"/>
+        </w:rPr>
       </w:pPr>
     </w:p>
     <w:p>

</xml_diff>